<commit_message>
kalkalpas bagin aed yut
</commit_message>
<xml_diff>
--- a/Chapter 2/FINAL/RRL Narrative LMS.docx
+++ b/Chapter 2/FINAL/RRL Narrative LMS.docx
@@ -42,7 +42,7 @@
         <w:ind w:left="0" w:right="0" w:firstLine="0"/>
         <w:jc w:val="center"/>
         <w:rPr>
-          <w:rFonts w:eastAsia="ＭＳ 明朝"/>
+          <w:rFonts w:eastAsia="MS Mincho"/>
           <w:b/>
           <w:bCs/>
           <w:szCs w:val="24"/>
@@ -65,7 +65,7 @@
         <w:ind w:left="0" w:right="0" w:firstLine="0"/>
         <w:jc w:val="center"/>
         <w:rPr>
-          <w:rFonts w:eastAsia="ＭＳ 明朝"/>
+          <w:rFonts w:eastAsia="MS Mincho"/>
           <w:b/>
           <w:bCs/>
           <w:szCs w:val="24"/>
@@ -78,7 +78,7 @@
         <w:spacing w:after="0" w:line="480" w:lineRule="auto"/>
         <w:ind w:left="0" w:right="0" w:firstLine="0"/>
         <w:rPr>
-          <w:rFonts w:eastAsia="ＭＳ 明朝"/>
+          <w:rFonts w:eastAsia="MS Mincho"/>
           <w:szCs w:val="24"/>
           <w:lang w:val="en-PH" w:eastAsia="ja-JP"/>
         </w:rPr>
@@ -92,23 +92,23 @@
       </w:r>
       <w:r>
         <w:rPr>
-          <w:rFonts w:eastAsia="ＭＳ 明朝" w:hint="eastAsia"/>
+          <w:rFonts w:eastAsia="MS Mincho" w:hint="eastAsia"/>
           <w:szCs w:val="24"/>
           <w:lang w:val="en-PH" w:eastAsia="ja-JP"/>
         </w:rPr>
-        <w:t>presented in this chapter</w:t>
-      </w:r>
-      <w:r>
-        <w:rPr>
-          <w:rFonts w:eastAsia="ＭＳ 明朝" w:hint="eastAsia"/>
+        <w:t xml:space="preserve">presented in this chapter </w:t>
+      </w:r>
+      <w:r>
+        <w:rPr>
+          <w:rFonts w:eastAsia="MS Mincho" w:hint="eastAsia"/>
           <w:szCs w:val="24"/>
           <w:lang w:val="en-PH" w:eastAsia="ja-JP"/>
         </w:rPr>
-        <w:t xml:space="preserve"> are</w:t>
-      </w:r>
-      <w:r>
-        <w:rPr>
-          <w:rFonts w:eastAsia="ＭＳ 明朝" w:hint="eastAsia"/>
+        <w:t>are</w:t>
+      </w:r>
+      <w:r>
+        <w:rPr>
+          <w:rFonts w:eastAsia="MS Mincho" w:hint="eastAsia"/>
           <w:szCs w:val="24"/>
           <w:lang w:val="en-PH" w:eastAsia="ja-JP"/>
         </w:rPr>
@@ -120,7 +120,7 @@
         <w:pStyle w:val="ListParagraph"/>
         <w:spacing w:after="0" w:line="480" w:lineRule="auto"/>
         <w:rPr>
-          <w:rFonts w:ascii="Times New Roman" w:eastAsia="ＭＳ 明朝" w:hAnsi="Times New Roman" w:cs="Times New Roman"/>
+          <w:rFonts w:ascii="Times New Roman" w:eastAsia="MS Mincho" w:hAnsi="Times New Roman" w:cs="Times New Roman"/>
           <w:sz w:val="24"/>
           <w:szCs w:val="28"/>
           <w:lang w:val="en-PH" w:eastAsia="ja-JP"/>
@@ -128,7 +128,7 @@
       </w:pPr>
       <w:r>
         <w:rPr>
-          <w:rFonts w:ascii="Times New Roman" w:eastAsia="ＭＳ 明朝" w:hAnsi="Times New Roman" w:cs="Times New Roman"/>
+          <w:rFonts w:ascii="Times New Roman" w:eastAsia="MS Mincho" w:hAnsi="Times New Roman" w:cs="Times New Roman"/>
           <w:b/>
           <w:bCs/>
           <w:sz w:val="24"/>
@@ -139,7 +139,7 @@
       </w:r>
       <w:r>
         <w:rPr>
-          <w:rFonts w:ascii="Times New Roman" w:eastAsia="ＭＳ 明朝" w:hAnsi="Times New Roman" w:cs="Times New Roman" w:hint="eastAsia"/>
+          <w:rFonts w:ascii="Times New Roman" w:eastAsia="MS Mincho" w:hAnsi="Times New Roman" w:cs="Times New Roman" w:hint="eastAsia"/>
           <w:b/>
           <w:bCs/>
           <w:sz w:val="24"/>
@@ -150,7 +150,7 @@
       </w:r>
       <w:r>
         <w:rPr>
-          <w:rFonts w:ascii="Times New Roman" w:eastAsia="ＭＳ 明朝" w:hAnsi="Times New Roman" w:cs="Times New Roman" w:hint="eastAsia"/>
+          <w:rFonts w:ascii="Times New Roman" w:eastAsia="MS Mincho" w:hAnsi="Times New Roman" w:cs="Times New Roman" w:hint="eastAsia"/>
           <w:sz w:val="24"/>
           <w:szCs w:val="28"/>
           <w:lang w:val="en-PH" w:eastAsia="ja-JP"/>
@@ -159,7 +159,7 @@
       </w:r>
       <w:r>
         <w:rPr>
-          <w:rFonts w:ascii="Times New Roman" w:eastAsia="ＭＳ 明朝" w:hAnsi="Times New Roman" w:cs="Times New Roman"/>
+          <w:rFonts w:ascii="Times New Roman" w:eastAsia="MS Mincho" w:hAnsi="Times New Roman" w:cs="Times New Roman"/>
           <w:sz w:val="24"/>
           <w:szCs w:val="28"/>
           <w:lang w:val="en-PH" w:eastAsia="ja-JP"/>
@@ -168,7 +168,7 @@
       </w:r>
       <w:r>
         <w:rPr>
-          <w:rFonts w:ascii="Times New Roman" w:eastAsia="ＭＳ 明朝" w:hAnsi="Times New Roman" w:cs="Times New Roman" w:hint="eastAsia"/>
+          <w:rFonts w:ascii="Times New Roman" w:eastAsia="MS Mincho" w:hAnsi="Times New Roman" w:cs="Times New Roman" w:hint="eastAsia"/>
           <w:sz w:val="24"/>
           <w:szCs w:val="28"/>
           <w:lang w:val="en-PH" w:eastAsia="ja-JP"/>
@@ -181,14 +181,14 @@
         <w:spacing w:after="0" w:line="480" w:lineRule="auto"/>
         <w:ind w:left="0"/>
         <w:rPr>
-          <w:rFonts w:eastAsia="ＭＳ 明朝"/>
+          <w:rFonts w:eastAsia="MS Mincho"/>
           <w:szCs w:val="28"/>
           <w:lang w:val="en-PH" w:eastAsia="ja-JP"/>
         </w:rPr>
       </w:pPr>
       <w:r>
         <w:rPr>
-          <w:rFonts w:eastAsia="ＭＳ 明朝" w:hint="eastAsia"/>
+          <w:rFonts w:eastAsia="MS Mincho" w:hint="eastAsia"/>
           <w:szCs w:val="28"/>
           <w:lang w:val="en-PH" w:eastAsia="ja-JP"/>
         </w:rPr>
@@ -200,7 +200,7 @@
         <w:spacing w:after="0" w:line="480" w:lineRule="auto"/>
         <w:ind w:right="0" w:firstLine="710"/>
         <w:rPr>
-          <w:rFonts w:eastAsia="ＭＳ 明朝"/>
+          <w:rFonts w:eastAsia="MS Mincho"/>
           <w:szCs w:val="24"/>
           <w:lang w:val="en-PH" w:eastAsia="ja-JP"/>
         </w:rPr>
@@ -216,7 +216,7 @@
       </w:r>
       <w:r>
         <w:rPr>
-          <w:rFonts w:eastAsia="ＭＳ 明朝" w:hint="eastAsia"/>
+          <w:rFonts w:eastAsia="MS Mincho" w:hint="eastAsia"/>
           <w:szCs w:val="24"/>
           <w:lang w:val="en-PH" w:eastAsia="ja-JP"/>
         </w:rPr>
@@ -228,7 +228,7 @@
         <w:spacing w:after="0" w:line="480" w:lineRule="auto"/>
         <w:ind w:right="0" w:firstLine="710"/>
         <w:rPr>
-          <w:rFonts w:eastAsia="ＭＳ 明朝"/>
+          <w:rFonts w:eastAsia="MS Mincho"/>
           <w:szCs w:val="24"/>
           <w:lang w:val="en-PH" w:eastAsia="ja-JP"/>
         </w:rPr>
@@ -244,7 +244,7 @@
       </w:r>
       <w:r>
         <w:rPr>
-          <w:rFonts w:eastAsia="ＭＳ 明朝" w:hint="eastAsia"/>
+          <w:rFonts w:eastAsia="MS Mincho" w:hint="eastAsia"/>
           <w:szCs w:val="24"/>
           <w:lang w:val="en-PH" w:eastAsia="ja-JP"/>
         </w:rPr>
@@ -252,7 +252,7 @@
       </w:r>
       <w:r>
         <w:rPr>
-          <w:rFonts w:eastAsia="ＭＳ 明朝"/>
+          <w:rFonts w:eastAsia="MS Mincho"/>
           <w:szCs w:val="24"/>
           <w:lang w:val="en-PH" w:eastAsia="ja-JP"/>
         </w:rPr>
@@ -260,7 +260,7 @@
       </w:r>
       <w:r>
         <w:rPr>
-          <w:rFonts w:eastAsia="ＭＳ 明朝" w:hint="eastAsia"/>
+          <w:rFonts w:eastAsia="MS Mincho" w:hint="eastAsia"/>
           <w:szCs w:val="24"/>
           <w:lang w:val="en-PH" w:eastAsia="ja-JP"/>
         </w:rPr>
@@ -272,7 +272,7 @@
         <w:spacing w:after="0" w:line="480" w:lineRule="auto"/>
         <w:ind w:left="0" w:right="0" w:firstLine="720"/>
         <w:rPr>
-          <w:rFonts w:eastAsia="ＭＳ 明朝"/>
+          <w:rFonts w:eastAsia="MS Mincho"/>
           <w:b/>
           <w:bCs/>
           <w:szCs w:val="24"/>
@@ -292,7 +292,7 @@
       </w:r>
       <w:r>
         <w:rPr>
-          <w:rFonts w:eastAsia="ＭＳ 明朝" w:hint="eastAsia"/>
+          <w:rFonts w:eastAsia="MS Mincho" w:hint="eastAsia"/>
           <w:szCs w:val="24"/>
           <w:shd w:val="clear" w:color="auto" w:fill="FFFFFF"/>
           <w:lang w:val="en-PH" w:eastAsia="ja-JP"/>
@@ -301,7 +301,7 @@
       </w:r>
       <w:r>
         <w:rPr>
-          <w:rFonts w:eastAsia="ＭＳ 明朝"/>
+          <w:rFonts w:eastAsia="MS Mincho"/>
           <w:szCs w:val="24"/>
           <w:shd w:val="clear" w:color="auto" w:fill="FFFFFF"/>
           <w:lang w:val="en-PH" w:eastAsia="ja-JP"/>
@@ -310,7 +310,7 @@
       </w:r>
       <w:r>
         <w:rPr>
-          <w:rFonts w:eastAsia="ＭＳ 明朝" w:hint="eastAsia"/>
+          <w:rFonts w:eastAsia="MS Mincho" w:hint="eastAsia"/>
           <w:szCs w:val="24"/>
           <w:shd w:val="clear" w:color="auto" w:fill="FFFFFF"/>
           <w:lang w:val="en-PH" w:eastAsia="ja-JP"/>
@@ -328,7 +328,7 @@
       </w:r>
       <w:r>
         <w:rPr>
-          <w:rFonts w:eastAsia="ＭＳ 明朝" w:hint="eastAsia"/>
+          <w:rFonts w:eastAsia="MS Mincho" w:hint="eastAsia"/>
           <w:szCs w:val="24"/>
           <w:lang w:val="en-PH" w:eastAsia="ja-JP"/>
         </w:rPr>
@@ -336,7 +336,7 @@
       </w:r>
       <w:r>
         <w:rPr>
-          <w:rFonts w:eastAsia="ＭＳ 明朝" w:hint="eastAsia"/>
+          <w:rFonts w:eastAsia="MS Mincho" w:hint="eastAsia"/>
           <w:b/>
           <w:bCs/>
           <w:szCs w:val="24"/>
@@ -350,7 +350,7 @@
         <w:spacing w:after="0" w:line="480" w:lineRule="auto"/>
         <w:ind w:right="0" w:firstLine="710"/>
         <w:rPr>
-          <w:rFonts w:eastAsia="ＭＳ 明朝"/>
+          <w:rFonts w:eastAsia="MS Mincho"/>
           <w:szCs w:val="24"/>
           <w:lang w:val="en-PH" w:eastAsia="ja-JP"/>
         </w:rPr>
@@ -361,7 +361,7 @@
         <w:spacing w:after="0" w:line="480" w:lineRule="auto"/>
         <w:ind w:left="0" w:right="0" w:firstLine="0"/>
         <w:rPr>
-          <w:rFonts w:eastAsia="ＭＳ 明朝"/>
+          <w:rFonts w:eastAsia="MS Mincho"/>
           <w:color w:val="auto"/>
           <w:szCs w:val="24"/>
           <w:lang w:val="en-PH" w:eastAsia="ja-JP"/>
@@ -394,17 +394,16 @@
         <w:spacing w:after="0" w:line="480" w:lineRule="auto"/>
         <w:ind w:right="0" w:firstLine="710"/>
         <w:rPr>
-          <w:rFonts w:eastAsia="ＭＳ 明朝"/>
           <w:color w:val="000000" w:themeColor="text1"/>
           <w:szCs w:val="24"/>
-          <w:lang w:eastAsia="ja-JP"/>
-        </w:rPr>
-      </w:pPr>
-      <w:r>
-        <w:rPr>
-          <w:szCs w:val="24"/>
           <w:lang w:val="en-PH" w:eastAsia="en-PH"/>
         </w:rPr>
+      </w:pPr>
+      <w:r>
+        <w:rPr>
+          <w:szCs w:val="24"/>
+          <w:lang w:val="en-PH" w:eastAsia="en-PH"/>
+        </w:rPr>
         <w:t xml:space="preserve">The definition of a </w:t>
       </w:r>
       <w:r>
@@ -477,9 +476,65 @@
       <w:r>
         <w:rPr>
           <w:szCs w:val="24"/>
+          <w:lang w:eastAsia="en-PH"/>
+        </w:rPr>
+        <w:t xml:space="preserve"> the</w:t>
+      </w:r>
+      <w:r>
+        <w:rPr>
+          <w:szCs w:val="24"/>
+          <w:lang w:eastAsia="en-PH"/>
+        </w:rPr>
+        <w:t xml:space="preserve"> definitions</w:t>
+      </w:r>
+      <w:r>
+        <w:rPr>
+          <w:szCs w:val="24"/>
           <w:lang w:val="en-PH" w:eastAsia="en-PH"/>
         </w:rPr>
-        <w:t xml:space="preserve"> has changed in parallel to the developments of Information and Communication Technology (ICT)</w:t>
+        <w:t xml:space="preserve"> ha</w:t>
+      </w:r>
+      <w:r>
+        <w:rPr>
+          <w:szCs w:val="24"/>
+          <w:lang w:val="en-PH" w:eastAsia="en-PH"/>
+        </w:rPr>
+        <w:t>ve</w:t>
+      </w:r>
+      <w:r>
+        <w:rPr>
+          <w:szCs w:val="24"/>
+          <w:lang w:val="en-PH" w:eastAsia="en-PH"/>
+        </w:rPr>
+        <w:t xml:space="preserve"> </w:t>
+      </w:r>
+      <w:r>
+        <w:rPr>
+          <w:szCs w:val="24"/>
+          <w:lang w:val="en-PH" w:eastAsia="en-PH"/>
+        </w:rPr>
+        <w:t>been</w:t>
+      </w:r>
+      <w:r>
+        <w:rPr>
+          <w:szCs w:val="24"/>
+          <w:lang w:val="en-PH" w:eastAsia="en-PH"/>
+        </w:rPr>
+        <w:t xml:space="preserve"> </w:t>
+      </w:r>
+      <w:r>
+        <w:rPr>
+          <w:szCs w:val="24"/>
+          <w:lang w:val="en-PH" w:eastAsia="en-PH"/>
+        </w:rPr>
+        <w:t xml:space="preserve">ever-changing and that it has changed </w:t>
+      </w:r>
+      <w:r>
+        <w:rPr>
+          <w:szCs w:val="24"/>
+          <w:lang w:val="en-PH" w:eastAsia="en-PH"/>
+        </w:rPr>
+        <w:t>in parallel to the developments of Information and Communication Technology (ICT)</w:t>
       </w:r>
       <w:r>
         <w:rPr>
@@ -504,59 +559,8 @@
             <w:u w:val="none"/>
             <w:lang w:val="en-PH" w:eastAsia="en-PH"/>
           </w:rPr>
-          <w:t>Nguyen, N (2021)</w:t>
+          <w:t>Zanjani, N. et al.</w:t>
         </w:r>
-      </w:hyperlink>
-      <w:r>
-        <w:rPr>
-          <w:color w:val="000000" w:themeColor="text1"/>
-          <w:szCs w:val="24"/>
-          <w:lang w:val="en-PH" w:eastAsia="en-PH"/>
-        </w:rPr>
-        <w:t xml:space="preserve"> states that a Learning Management System (LMS) can be</w:t>
-      </w:r>
-      <w:r>
-        <w:rPr>
-          <w:color w:val="000000" w:themeColor="text1"/>
-          <w:szCs w:val="24"/>
-          <w:lang w:eastAsia="en-PH"/>
-        </w:rPr>
-        <w:t xml:space="preserve"> considered as an important means </w:t>
-      </w:r>
-    </w:p>
-    <w:p>
-      <w:pPr>
-        <w:spacing w:after="0" w:line="480" w:lineRule="auto"/>
-        <w:ind w:right="0" w:firstLine="0"/>
-        <w:rPr>
-          <w:rFonts w:eastAsia="ＭＳ 明朝"/>
-          <w:color w:val="000000" w:themeColor="text1"/>
-          <w:szCs w:val="24"/>
-          <w:lang w:eastAsia="ja-JP"/>
-        </w:rPr>
-      </w:pPr>
-    </w:p>
-    <w:p>
-      <w:pPr>
-        <w:spacing w:after="0" w:line="480" w:lineRule="auto"/>
-        <w:ind w:right="0" w:firstLine="0"/>
-        <w:rPr>
-          <w:b/>
-          <w:bCs/>
-          <w:color w:val="000000" w:themeColor="text1"/>
-          <w:szCs w:val="24"/>
-          <w:lang w:eastAsia="en-PH"/>
-        </w:rPr>
-      </w:pPr>
-      <w:r>
-        <w:rPr>
-          <w:color w:val="000000" w:themeColor="text1"/>
-          <w:szCs w:val="24"/>
-          <w:lang w:eastAsia="en-PH"/>
-        </w:rPr>
-        <w:t>of knowledge acquisition and learning management in the digital era. A Learning Management System is also defined as a software application or website that is designed to deliver courses, acquire knowledge and control learning (</w:t>
-      </w:r>
-      <w:hyperlink r:id="rId10" w:history="1">
         <w:r>
           <w:rPr>
             <w:rStyle w:val="Hyperlink"/>
@@ -565,7 +569,7 @@
             <w:u w:val="none"/>
             <w:lang w:val="en-PH" w:eastAsia="en-PH"/>
           </w:rPr>
-          <w:t>Nguyen, N 2021</w:t>
+          <w:t xml:space="preserve"> (2021)</w:t>
         </w:r>
       </w:hyperlink>
       <w:r>
@@ -574,86 +578,170 @@
           <w:szCs w:val="24"/>
           <w:lang w:val="en-PH" w:eastAsia="en-PH"/>
         </w:rPr>
-        <w:t xml:space="preserve">). </w:t>
+        <w:t xml:space="preserve"> </w:t>
+      </w:r>
+      <w:r>
+        <w:rPr>
+          <w:color w:val="000000" w:themeColor="text1"/>
+          <w:szCs w:val="24"/>
+          <w:lang w:val="en-PH" w:eastAsia="en-PH"/>
+        </w:rPr>
+        <w:t xml:space="preserve">states that a Learning </w:t>
       </w:r>
     </w:p>
     <w:p>
       <w:pPr>
         <w:spacing w:after="0" w:line="480" w:lineRule="auto"/>
-        <w:ind w:right="0" w:firstLine="710"/>
-        <w:rPr>
-          <w:szCs w:val="24"/>
-        </w:rPr>
-      </w:pPr>
-      <w:r>
-        <w:rPr>
-          <w:szCs w:val="24"/>
-        </w:rPr>
-        <w:t xml:space="preserve">According to </w:t>
-      </w:r>
-      <w:proofErr w:type="spellStart"/>
-      <w:r>
-        <w:rPr>
-          <w:szCs w:val="24"/>
-        </w:rPr>
-        <w:t>Panergayo</w:t>
-      </w:r>
-      <w:proofErr w:type="spellEnd"/>
-      <w:r>
-        <w:rPr>
-          <w:szCs w:val="24"/>
-        </w:rPr>
-        <w:t>, AA.</w:t>
-      </w:r>
-      <w:r>
-        <w:rPr>
-          <w:szCs w:val="24"/>
-        </w:rPr>
-        <w:t xml:space="preserve"> et</w:t>
-      </w:r>
-      <w:r>
-        <w:rPr>
-          <w:szCs w:val="24"/>
-        </w:rPr>
-        <w:t xml:space="preserve"> </w:t>
-      </w:r>
-      <w:r>
-        <w:rPr>
-          <w:szCs w:val="24"/>
-        </w:rPr>
-        <w:t>al. (2021), Learning Management Systems promote the distribution of instructional resources to students by educational institutions</w:t>
-      </w:r>
-      <w:r>
-        <w:rPr>
-          <w:szCs w:val="24"/>
-        </w:rPr>
-        <w:t>.</w:t>
-      </w:r>
-      <w:r>
-        <w:rPr>
-          <w:szCs w:val="24"/>
-        </w:rPr>
-        <w:t xml:space="preserve"> Though there are various definitions for Learning Management Systems (LMS), they all ultimately come to the same conclusion</w:t>
-      </w:r>
-      <w:r>
-        <w:rPr>
-          <w:szCs w:val="24"/>
-        </w:rPr>
-        <w:t xml:space="preserve"> </w:t>
-      </w:r>
-      <w:r>
-        <w:rPr>
-          <w:szCs w:val="24"/>
-        </w:rPr>
-        <w:t>that Learning Management Systems (LMS) are technological instruments that provide support in education.</w:t>
+        <w:ind w:left="0" w:right="0" w:firstLine="0"/>
+        <w:rPr>
+          <w:color w:val="000000" w:themeColor="text1"/>
+          <w:szCs w:val="24"/>
+          <w:lang w:val="en-PH" w:eastAsia="en-PH"/>
+        </w:rPr>
+      </w:pPr>
+      <w:r>
+        <w:rPr>
+          <w:color w:val="000000" w:themeColor="text1"/>
+          <w:szCs w:val="24"/>
+          <w:lang w:val="en-PH" w:eastAsia="en-PH"/>
+        </w:rPr>
+        <w:lastRenderedPageBreak/>
+        <w:br/>
+      </w:r>
+      <w:r>
+        <w:rPr>
+          <w:color w:val="000000" w:themeColor="text1"/>
+          <w:szCs w:val="24"/>
+          <w:lang w:val="en-PH" w:eastAsia="en-PH"/>
+        </w:rPr>
+        <w:t>Management System (LMS) can be</w:t>
+      </w:r>
+      <w:r>
+        <w:rPr>
+          <w:color w:val="000000" w:themeColor="text1"/>
+          <w:szCs w:val="24"/>
+          <w:lang w:eastAsia="en-PH"/>
+        </w:rPr>
+        <w:t xml:space="preserve"> considered as an important means of knowledge acquisition and learning management in the digital era</w:t>
+      </w:r>
+      <w:r>
+        <w:rPr>
+          <w:color w:val="000000" w:themeColor="text1"/>
+          <w:szCs w:val="24"/>
+          <w:lang w:eastAsia="en-PH"/>
+        </w:rPr>
+        <w:t xml:space="preserve">. Additionally, they also state that a </w:t>
+      </w:r>
+      <w:r>
+        <w:rPr>
+          <w:color w:val="000000" w:themeColor="text1"/>
+          <w:szCs w:val="24"/>
+          <w:lang w:eastAsia="en-PH"/>
+        </w:rPr>
+        <w:t>Learning Management System</w:t>
+      </w:r>
+      <w:r>
+        <w:rPr>
+          <w:color w:val="000000" w:themeColor="text1"/>
+          <w:szCs w:val="24"/>
+          <w:lang w:eastAsia="en-PH"/>
+        </w:rPr>
+        <w:t xml:space="preserve"> (LMS)</w:t>
+      </w:r>
+      <w:r>
+        <w:rPr>
+          <w:color w:val="000000" w:themeColor="text1"/>
+          <w:szCs w:val="24"/>
+          <w:lang w:eastAsia="en-PH"/>
+        </w:rPr>
+        <w:t xml:space="preserve"> is also defined as a software application or website that is designed to deliver courses, acquire knowledge and control learning</w:t>
+      </w:r>
+      <w:r>
+        <w:rPr>
+          <w:color w:val="000000" w:themeColor="text1"/>
+          <w:szCs w:val="24"/>
+          <w:lang w:val="en-PH" w:eastAsia="en-PH"/>
+        </w:rPr>
+        <w:t xml:space="preserve">. </w:t>
       </w:r>
     </w:p>
     <w:p>
       <w:pPr>
+        <w:spacing w:after="0" w:line="480" w:lineRule="auto"/>
+        <w:ind w:right="0" w:firstLine="710"/>
+        <w:rPr>
+          <w:szCs w:val="24"/>
+        </w:rPr>
+      </w:pPr>
+      <w:r>
+        <w:rPr>
+          <w:szCs w:val="24"/>
+        </w:rPr>
+        <w:t xml:space="preserve">According to </w:t>
+      </w:r>
+      <w:proofErr w:type="spellStart"/>
+      <w:r>
+        <w:rPr>
+          <w:szCs w:val="24"/>
+        </w:rPr>
+        <w:t>Panergayo</w:t>
+      </w:r>
+      <w:proofErr w:type="spellEnd"/>
+      <w:r>
+        <w:rPr>
+          <w:szCs w:val="24"/>
+        </w:rPr>
+        <w:t>, AA.</w:t>
+      </w:r>
+      <w:r>
+        <w:rPr>
+          <w:szCs w:val="24"/>
+        </w:rPr>
+        <w:t xml:space="preserve"> et</w:t>
+      </w:r>
+      <w:r>
+        <w:rPr>
+          <w:szCs w:val="24"/>
+        </w:rPr>
+        <w:t xml:space="preserve"> </w:t>
+      </w:r>
+      <w:r>
+        <w:rPr>
+          <w:szCs w:val="24"/>
+        </w:rPr>
+        <w:t>al. (2021), Learning Management Systems promote the distribution of instructional resources to students by educational institutions</w:t>
+      </w:r>
+      <w:r>
+        <w:rPr>
+          <w:szCs w:val="24"/>
+        </w:rPr>
+        <w:t>.</w:t>
+      </w:r>
+      <w:r>
+        <w:rPr>
+          <w:szCs w:val="24"/>
+        </w:rPr>
+        <w:t xml:space="preserve"> Though there are various definitions for Learning Management Systems (LMS), they all ultimately come to the same conclusion</w:t>
+      </w:r>
+      <w:r>
+        <w:rPr>
+          <w:szCs w:val="24"/>
+        </w:rPr>
+        <w:t xml:space="preserve"> </w:t>
+      </w:r>
+      <w:r>
+        <w:rPr>
+          <w:szCs w:val="24"/>
+        </w:rPr>
+        <w:t>that Learning Management Systems (LMS) are technological instruments that provide support in education.</w:t>
+      </w:r>
+    </w:p>
+    <w:p>
+      <w:pPr>
         <w:spacing w:line="480" w:lineRule="auto"/>
         <w:ind w:firstLine="710"/>
         <w:rPr>
-          <w:rFonts w:eastAsia="ＭＳ 明朝"/>
+          <w:rFonts w:eastAsia="MS Mincho"/>
           <w:szCs w:val="24"/>
           <w:lang w:eastAsia="ja-JP"/>
         </w:rPr>
@@ -662,7 +750,31 @@
         <w:rPr>
           <w:szCs w:val="24"/>
         </w:rPr>
-        <w:t>Furthermore, Brush, K. (2019) states that the appearance and functionality of a Learning Management System (LMS) will differ depending on the goals of the firm, but the Learning Management System's capabilities should enable learning and development advantages.</w:t>
+        <w:t>Furthermore, Brush, K</w:t>
+      </w:r>
+      <w:r>
+        <w:rPr>
+          <w:szCs w:val="24"/>
+        </w:rPr>
+        <w:t xml:space="preserve"> &amp; Kirvan, P</w:t>
+      </w:r>
+      <w:r>
+        <w:rPr>
+          <w:szCs w:val="24"/>
+        </w:rPr>
+        <w:t xml:space="preserve">. (2019) </w:t>
+      </w:r>
+      <w:r>
+        <w:rPr>
+          <w:szCs w:val="24"/>
+        </w:rPr>
+        <w:t>reveals</w:t>
+      </w:r>
+      <w:r>
+        <w:rPr>
+          <w:szCs w:val="24"/>
+        </w:rPr>
+        <w:t xml:space="preserve"> that the appearance and functionality of a Learning Management System (LMS) will differ depending on the goals of the firm, but the Learning Management System's capabilities should enable learning and development advantages.</w:t>
       </w:r>
     </w:p>
     <w:p>
@@ -670,7 +782,7 @@
         <w:spacing w:line="480" w:lineRule="auto"/>
         <w:ind w:firstLine="710"/>
         <w:rPr>
-          <w:rFonts w:eastAsia="ＭＳ 明朝"/>
+          <w:rFonts w:eastAsia="MS Mincho"/>
           <w:szCs w:val="24"/>
           <w:lang w:eastAsia="ja-JP"/>
         </w:rPr>
@@ -833,99 +945,268 @@
           <w:szCs w:val="24"/>
           <w:lang w:eastAsia="en-PH"/>
         </w:rPr>
-        <w:t xml:space="preserve">The materials that </w:t>
+        <w:t xml:space="preserve">The materials that fall under this category </w:t>
+      </w:r>
+      <w:r>
+        <w:rPr>
+          <w:szCs w:val="24"/>
+          <w:lang w:eastAsia="en-PH"/>
+        </w:rPr>
+        <w:t xml:space="preserve">are </w:t>
+      </w:r>
+      <w:r>
+        <w:rPr>
+          <w:szCs w:val="24"/>
+          <w:lang w:eastAsia="en-PH"/>
+        </w:rPr>
+        <w:t>E-books, Educational Videos, Learning Management Systems</w:t>
+      </w:r>
+      <w:r>
+        <w:rPr>
+          <w:szCs w:val="24"/>
+          <w:lang w:eastAsia="en-PH"/>
+        </w:rPr>
+        <w:t xml:space="preserve"> (LMS)</w:t>
+      </w:r>
+      <w:r>
+        <w:rPr>
+          <w:szCs w:val="24"/>
+          <w:lang w:eastAsia="en-PH"/>
+        </w:rPr>
+        <w:t>, Online Courses and reviewers.</w:t>
+      </w:r>
+      <w:r>
+        <w:rPr>
+          <w:szCs w:val="24"/>
+          <w:lang w:eastAsia="en-PH"/>
+        </w:rPr>
+        <w:t xml:space="preserve"> Additionally, Singh, V. and Thurman A. (2019) defines Online Learning as learning experienced through the internet, with students engaging</w:t>
+      </w:r>
+      <w:r>
+        <w:rPr>
+          <w:szCs w:val="24"/>
+          <w:lang w:eastAsia="en-PH"/>
+        </w:rPr>
+        <w:t xml:space="preserve"> </w:t>
+      </w:r>
+      <w:r>
+        <w:rPr>
+          <w:szCs w:val="24"/>
+          <w:lang w:eastAsia="en-PH"/>
+        </w:rPr>
+        <w:t xml:space="preserve">with </w:t>
       </w:r>
     </w:p>
     <w:p>
       <w:pPr>
         <w:spacing w:after="0" w:line="480" w:lineRule="auto"/>
-        <w:ind w:left="0" w:right="0" w:firstLine="0"/>
-        <w:rPr>
-          <w:rFonts w:eastAsia="ＭＳ 明朝"/>
-          <w:szCs w:val="24"/>
-          <w:lang w:eastAsia="ja-JP"/>
-        </w:rPr>
-      </w:pPr>
-      <w:r>
+        <w:ind w:right="0" w:firstLine="0"/>
         <w:rPr>
           <w:szCs w:val="24"/>
           <w:lang w:eastAsia="en-PH"/>
         </w:rPr>
-        <w:t xml:space="preserve">fall under this category </w:t>
-      </w:r>
-      <w:r>
-        <w:rPr>
-          <w:szCs w:val="24"/>
-          <w:lang w:eastAsia="en-PH"/>
-        </w:rPr>
-        <w:t xml:space="preserve">are </w:t>
-      </w:r>
-      <w:r>
-        <w:rPr>
-          <w:szCs w:val="24"/>
-          <w:lang w:eastAsia="en-PH"/>
-        </w:rPr>
-        <w:t>E-books, Educational Videos, Learning Management Systems</w:t>
-      </w:r>
-      <w:r>
-        <w:rPr>
-          <w:szCs w:val="24"/>
-          <w:lang w:eastAsia="en-PH"/>
-        </w:rPr>
-        <w:t xml:space="preserve"> (LMS)</w:t>
-      </w:r>
-      <w:r>
-        <w:rPr>
-          <w:szCs w:val="24"/>
-          <w:lang w:eastAsia="en-PH"/>
-        </w:rPr>
-        <w:t>, Online Courses and reviewers.</w:t>
-      </w:r>
-      <w:r>
-        <w:rPr>
-          <w:szCs w:val="24"/>
-          <w:lang w:eastAsia="en-PH"/>
-        </w:rPr>
-        <w:t xml:space="preserve"> Additionally, Singh, V. and Thurman A. (2019) defines Online Learning as learning experienced through the internet, with students engaging </w:t>
-      </w:r>
+      </w:pPr>
     </w:p>
     <w:p>
       <w:pPr>
         <w:spacing w:after="0" w:line="480" w:lineRule="auto"/>
-        <w:ind w:left="0" w:right="0" w:firstLine="0"/>
-        <w:rPr>
-          <w:rFonts w:eastAsia="ＭＳ 明朝"/>
-          <w:szCs w:val="24"/>
-          <w:lang w:eastAsia="ja-JP"/>
-        </w:rPr>
-      </w:pPr>
+        <w:ind w:right="0" w:firstLine="0"/>
+        <w:rPr>
+          <w:szCs w:val="24"/>
+          <w:lang w:eastAsia="en-PH"/>
+        </w:rPr>
+      </w:pPr>
+      <w:r>
+        <w:rPr>
+          <w:szCs w:val="24"/>
+          <w:lang w:eastAsia="en-PH"/>
+        </w:rPr>
+        <w:t xml:space="preserve">instructors and fellow students whenever it </w:t>
+      </w:r>
+      <w:proofErr w:type="gramStart"/>
+      <w:r>
+        <w:rPr>
+          <w:szCs w:val="24"/>
+          <w:lang w:eastAsia="en-PH"/>
+        </w:rPr>
+        <w:t>is</w:t>
+      </w:r>
+      <w:proofErr w:type="gramEnd"/>
+      <w:r>
+        <w:rPr>
+          <w:szCs w:val="24"/>
+          <w:lang w:eastAsia="en-PH"/>
+        </w:rPr>
+        <w:t xml:space="preserve"> convenient for them and do not need to be co-present online or in person.</w:t>
+      </w:r>
     </w:p>
     <w:p>
       <w:pPr>
         <w:spacing w:after="0" w:line="480" w:lineRule="auto"/>
-        <w:ind w:left="0" w:right="0" w:firstLine="0"/>
-        <w:rPr>
-          <w:rFonts w:eastAsia="ＭＳ 明朝"/>
-          <w:szCs w:val="24"/>
-          <w:lang w:eastAsia="ja-JP"/>
-        </w:rPr>
-      </w:pPr>
+        <w:ind w:right="0" w:firstLine="710"/>
+        <w:rPr>
+          <w:szCs w:val="24"/>
+          <w:lang w:eastAsia="en-PH"/>
+        </w:rPr>
+      </w:pPr>
+      <w:r>
+        <w:rPr>
+          <w:szCs w:val="24"/>
+          <w:lang w:val="en-PH" w:eastAsia="en-PH"/>
+        </w:rPr>
+        <w:t>The popularity and usage of E-learning materials ha</w:t>
+      </w:r>
+      <w:r>
+        <w:rPr>
+          <w:szCs w:val="24"/>
+          <w:lang w:val="en-PH" w:eastAsia="en-PH"/>
+        </w:rPr>
+        <w:t>ve</w:t>
+      </w:r>
+      <w:r>
+        <w:rPr>
+          <w:szCs w:val="24"/>
+          <w:lang w:val="en-PH" w:eastAsia="en-PH"/>
+        </w:rPr>
+        <w:t xml:space="preserve"> been growing year after as effect of the advantages it provides, such as flexibility, internet accessibility, and cost</w:t>
+      </w:r>
+      <w:r>
+        <w:rPr>
+          <w:szCs w:val="24"/>
+          <w:lang w:val="en-PH" w:eastAsia="en-PH"/>
+        </w:rPr>
+        <w:t>-</w:t>
+      </w:r>
+      <w:r>
+        <w:rPr>
+          <w:szCs w:val="24"/>
+          <w:lang w:val="en-PH" w:eastAsia="en-PH"/>
+        </w:rPr>
+        <w:t xml:space="preserve">effectiveness </w:t>
+      </w:r>
+      <w:r>
+        <w:rPr>
+          <w:szCs w:val="24"/>
+          <w:lang w:val="en-PH" w:eastAsia="en-PH"/>
+        </w:rPr>
+        <w:t>(Naveed, Q.N. et</w:t>
+      </w:r>
+      <w:r>
+        <w:rPr>
+          <w:szCs w:val="24"/>
+          <w:lang w:val="en-PH" w:eastAsia="en-PH"/>
+        </w:rPr>
+        <w:t xml:space="preserve"> </w:t>
+      </w:r>
+      <w:r>
+        <w:rPr>
+          <w:szCs w:val="24"/>
+          <w:lang w:val="en-PH" w:eastAsia="en-PH"/>
+        </w:rPr>
+        <w:t>al. 2017)</w:t>
+      </w:r>
+      <w:r>
+        <w:rPr>
+          <w:szCs w:val="24"/>
+          <w:lang w:val="en-PH" w:eastAsia="en-PH"/>
+        </w:rPr>
+        <w:t>.</w:t>
+      </w:r>
+      <w:r>
+        <w:rPr>
+          <w:szCs w:val="24"/>
+          <w:lang w:val="en-PH" w:eastAsia="en-PH"/>
+        </w:rPr>
+        <w:t xml:space="preserve"> </w:t>
+      </w:r>
+      <w:r>
+        <w:rPr>
+          <w:szCs w:val="24"/>
+          <w:lang w:eastAsia="en-PH"/>
+        </w:rPr>
+        <w:t>This growth is also driven by the increasing availability of digital devices and the expansion of high-speed internet, which facilitate</w:t>
+      </w:r>
+      <w:r>
+        <w:rPr>
+          <w:szCs w:val="24"/>
+          <w:lang w:eastAsia="en-PH"/>
+        </w:rPr>
+        <w:t>s</w:t>
+      </w:r>
+      <w:r>
+        <w:rPr>
+          <w:szCs w:val="24"/>
+          <w:lang w:eastAsia="en-PH"/>
+        </w:rPr>
+        <w:t xml:space="preserve"> easier access to online learning platforms.</w:t>
+      </w:r>
     </w:p>
     <w:p>
       <w:pPr>
         <w:spacing w:after="0" w:line="480" w:lineRule="auto"/>
-        <w:ind w:left="0" w:right="0" w:firstLine="0"/>
+        <w:ind w:right="0" w:firstLine="710"/>
+        <w:rPr>
+          <w:szCs w:val="24"/>
+          <w:lang w:val="en-PH" w:eastAsia="en-PH"/>
+        </w:rPr>
+      </w:pPr>
+      <w:r>
         <w:rPr>
           <w:szCs w:val="24"/>
           <w:lang w:eastAsia="en-PH"/>
         </w:rPr>
-      </w:pPr>
-      <w:r>
-        <w:rPr>
-          <w:szCs w:val="24"/>
-          <w:lang w:eastAsia="en-PH"/>
-        </w:rPr>
-        <w:t>with instructors and fellow students whenever it is convenient for them and do not need to be co-present online or in person.</w:t>
+        <w:t xml:space="preserve">Furthermore, </w:t>
+      </w:r>
+      <w:proofErr w:type="spellStart"/>
+      <w:r>
+        <w:rPr>
+          <w:szCs w:val="24"/>
+          <w:lang w:val="en-PH" w:eastAsia="en-PH"/>
+        </w:rPr>
+        <w:t>Rabiman</w:t>
+      </w:r>
+      <w:proofErr w:type="spellEnd"/>
+      <w:r>
+        <w:rPr>
+          <w:szCs w:val="24"/>
+          <w:lang w:val="en-PH" w:eastAsia="en-PH"/>
+        </w:rPr>
+        <w:t>, R. et</w:t>
+      </w:r>
+      <w:r>
+        <w:rPr>
+          <w:szCs w:val="24"/>
+          <w:lang w:val="en-PH" w:eastAsia="en-PH"/>
+        </w:rPr>
+        <w:t xml:space="preserve"> </w:t>
+      </w:r>
+      <w:r>
+        <w:rPr>
+          <w:szCs w:val="24"/>
+          <w:lang w:val="en-PH" w:eastAsia="en-PH"/>
+        </w:rPr>
+        <w:t>al. (2020) state</w:t>
+      </w:r>
+      <w:r>
+        <w:rPr>
+          <w:szCs w:val="24"/>
+          <w:lang w:val="en-PH" w:eastAsia="en-PH"/>
+        </w:rPr>
+        <w:t>d</w:t>
+      </w:r>
+      <w:r>
+        <w:rPr>
+          <w:szCs w:val="24"/>
+          <w:lang w:val="en-PH" w:eastAsia="en-PH"/>
+        </w:rPr>
+        <w:t xml:space="preserve"> that E-Learning shifts the role of traditional learning to be improved more effectively by taking advantage of students’ current habits</w:t>
+      </w:r>
+      <w:r>
+        <w:rPr>
+          <w:szCs w:val="24"/>
+          <w:lang w:val="en-PH" w:eastAsia="en-PH"/>
+        </w:rPr>
+        <w:t xml:space="preserve"> and that E-Learning can improve teaching and learning activities to be more efficient. They also state that the development of E-learning technology is very rapid and that it is one of the reasons why it is important to be implemented and developed. </w:t>
       </w:r>
     </w:p>
     <w:p>
@@ -933,410 +1214,263 @@
         <w:spacing w:after="0" w:line="480" w:lineRule="auto"/>
         <w:ind w:right="0" w:firstLine="710"/>
         <w:rPr>
+          <w:rFonts w:eastAsia="MS Mincho"/>
+          <w:szCs w:val="24"/>
+          <w:lang w:eastAsia="ja-JP"/>
+        </w:rPr>
+      </w:pPr>
+      <w:r>
+        <w:rPr>
+          <w:szCs w:val="24"/>
+          <w:lang w:val="en-PH" w:eastAsia="en-PH"/>
+        </w:rPr>
+        <w:t xml:space="preserve">The study </w:t>
+      </w:r>
+      <w:r>
+        <w:rPr>
+          <w:szCs w:val="24"/>
+          <w:lang w:val="en-PH" w:eastAsia="en-PH"/>
+        </w:rPr>
+        <w:t>of Alqahtani</w:t>
+      </w:r>
+      <w:r>
+        <w:rPr>
+          <w:szCs w:val="24"/>
+          <w:lang w:val="en-PH" w:eastAsia="en-PH"/>
+        </w:rPr>
+        <w:t xml:space="preserve"> AY</w:t>
+      </w:r>
+      <w:r>
+        <w:rPr>
+          <w:szCs w:val="24"/>
+          <w:lang w:val="en-PH" w:eastAsia="en-PH"/>
+        </w:rPr>
+        <w:t>.</w:t>
+      </w:r>
+      <w:r>
+        <w:rPr>
+          <w:szCs w:val="24"/>
+          <w:lang w:val="en-PH" w:eastAsia="en-PH"/>
+        </w:rPr>
+        <w:t xml:space="preserve"> </w:t>
+      </w:r>
+      <w:r>
+        <w:rPr>
+          <w:szCs w:val="24"/>
+          <w:lang w:val="en-PH" w:eastAsia="en-PH"/>
+        </w:rPr>
+        <w:t>&amp;</w:t>
+      </w:r>
+      <w:r>
+        <w:rPr>
+          <w:szCs w:val="24"/>
+          <w:lang w:val="en-PH" w:eastAsia="en-PH"/>
+        </w:rPr>
+        <w:t xml:space="preserve"> </w:t>
+      </w:r>
+      <w:proofErr w:type="spellStart"/>
+      <w:r>
+        <w:rPr>
+          <w:szCs w:val="24"/>
+          <w:lang w:val="en-PH" w:eastAsia="en-PH"/>
+        </w:rPr>
+        <w:t>Rajkhan</w:t>
+      </w:r>
+      <w:proofErr w:type="spellEnd"/>
+      <w:r>
+        <w:rPr>
+          <w:szCs w:val="24"/>
+          <w:lang w:val="en-PH" w:eastAsia="en-PH"/>
+        </w:rPr>
+        <w:t xml:space="preserve"> AA. (2020) concluded that </w:t>
+      </w:r>
+      <w:r>
+        <w:rPr>
           <w:szCs w:val="24"/>
           <w:lang w:eastAsia="en-PH"/>
         </w:rPr>
-      </w:pPr>
-      <w:r>
-        <w:rPr>
-          <w:szCs w:val="24"/>
-          <w:lang w:val="en-PH" w:eastAsia="en-PH"/>
-        </w:rPr>
-        <w:t>The popularity and usage of E-learning materials ha</w:t>
-      </w:r>
-      <w:r>
-        <w:rPr>
-          <w:szCs w:val="24"/>
-          <w:lang w:val="en-PH" w:eastAsia="en-PH"/>
-        </w:rPr>
-        <w:t>ve</w:t>
-      </w:r>
-      <w:r>
-        <w:rPr>
-          <w:szCs w:val="24"/>
-          <w:lang w:val="en-PH" w:eastAsia="en-PH"/>
-        </w:rPr>
-        <w:t xml:space="preserve"> been growing year after as effect of the advantages it provides, such as flexibility, internet accessibility, and cost</w:t>
-      </w:r>
-      <w:r>
-        <w:rPr>
-          <w:szCs w:val="24"/>
-          <w:lang w:val="en-PH" w:eastAsia="en-PH"/>
-        </w:rPr>
-        <w:t>-</w:t>
-      </w:r>
-      <w:r>
-        <w:rPr>
-          <w:szCs w:val="24"/>
-          <w:lang w:val="en-PH" w:eastAsia="en-PH"/>
-        </w:rPr>
-        <w:t xml:space="preserve">effectiveness </w:t>
-      </w:r>
-      <w:r>
-        <w:rPr>
-          <w:szCs w:val="24"/>
-          <w:lang w:val="en-PH" w:eastAsia="en-PH"/>
-        </w:rPr>
-        <w:t>(Naveed, Q.N. et</w:t>
-      </w:r>
-      <w:r>
-        <w:rPr>
-          <w:szCs w:val="24"/>
-          <w:lang w:val="en-PH" w:eastAsia="en-PH"/>
+        <w:t>the educational process worldwide has been interrupted due to the COVID-19 pandemic. E-learning bec</w:t>
+      </w:r>
+      <w:r>
+        <w:rPr>
+          <w:szCs w:val="24"/>
+          <w:lang w:eastAsia="en-PH"/>
+        </w:rPr>
+        <w:t>ame</w:t>
+      </w:r>
+      <w:r>
+        <w:rPr>
+          <w:rFonts w:eastAsia="MS Mincho" w:hint="eastAsia"/>
+          <w:szCs w:val="24"/>
+          <w:lang w:eastAsia="ja-JP"/>
         </w:rPr>
         <w:t xml:space="preserve"> </w:t>
       </w:r>
       <w:r>
         <w:rPr>
           <w:szCs w:val="24"/>
-          <w:lang w:val="en-PH" w:eastAsia="en-PH"/>
-        </w:rPr>
-        <w:t>al. 2017)</w:t>
-      </w:r>
-      <w:r>
-        <w:rPr>
-          <w:szCs w:val="24"/>
-          <w:lang w:val="en-PH" w:eastAsia="en-PH"/>
+          <w:lang w:eastAsia="en-PH"/>
+        </w:rPr>
+        <w:t xml:space="preserve">much more necessary and very important in education. </w:t>
+      </w:r>
+      <w:r>
+        <w:rPr>
+          <w:szCs w:val="24"/>
+          <w:lang w:eastAsia="en-PH"/>
+        </w:rPr>
+        <w:t>As a result, t</w:t>
+      </w:r>
+      <w:r>
+        <w:rPr>
+          <w:szCs w:val="24"/>
+          <w:lang w:eastAsia="en-PH"/>
+        </w:rPr>
+        <w:t>he</w:t>
+      </w:r>
+      <w:r>
+        <w:rPr>
+          <w:szCs w:val="24"/>
+          <w:lang w:eastAsia="en-PH"/>
+        </w:rPr>
+        <w:t>y</w:t>
+      </w:r>
+      <w:r>
+        <w:rPr>
+          <w:szCs w:val="24"/>
+          <w:lang w:eastAsia="en-PH"/>
+        </w:rPr>
+        <w:t xml:space="preserve"> also </w:t>
+      </w:r>
+      <w:r>
+        <w:rPr>
+          <w:szCs w:val="24"/>
+          <w:lang w:eastAsia="en-PH"/>
+        </w:rPr>
+        <w:t>found</w:t>
+      </w:r>
+      <w:r>
+        <w:rPr>
+          <w:szCs w:val="24"/>
+          <w:lang w:eastAsia="en-PH"/>
+        </w:rPr>
+        <w:t xml:space="preserve"> that </w:t>
+      </w:r>
+      <w:r>
+        <w:rPr>
+          <w:szCs w:val="24"/>
+          <w:lang w:eastAsia="en-PH"/>
+        </w:rPr>
+        <w:t>educational</w:t>
+      </w:r>
+      <w:r>
+        <w:rPr>
+          <w:szCs w:val="24"/>
+          <w:lang w:eastAsia="en-PH"/>
+        </w:rPr>
+        <w:t xml:space="preserve"> institutions during COVID-19 faced the unique challenges of smoothly maintaining the process of learning. </w:t>
+      </w:r>
+      <w:r>
+        <w:rPr>
+          <w:szCs w:val="24"/>
+          <w:lang w:eastAsia="en-PH"/>
+        </w:rPr>
+        <w:t xml:space="preserve">Therefore, </w:t>
+      </w:r>
+      <w:r>
+        <w:rPr>
+          <w:szCs w:val="24"/>
+          <w:lang w:eastAsia="en-PH"/>
+        </w:rPr>
+        <w:t>a</w:t>
+      </w:r>
+      <w:r>
+        <w:rPr>
+          <w:szCs w:val="24"/>
+          <w:lang w:eastAsia="en-PH"/>
+        </w:rPr>
+        <w:t xml:space="preserve"> need for educational institutions to implement such thing</w:t>
+      </w:r>
+      <w:r>
+        <w:rPr>
+          <w:szCs w:val="24"/>
+          <w:lang w:eastAsia="en-PH"/>
+        </w:rPr>
+        <w:t>s</w:t>
+      </w:r>
+      <w:r>
+        <w:rPr>
+          <w:szCs w:val="24"/>
+          <w:lang w:eastAsia="en-PH"/>
         </w:rPr>
         <w:t>.</w:t>
-      </w:r>
-      <w:r>
-        <w:rPr>
-          <w:szCs w:val="24"/>
-          <w:lang w:val="en-PH" w:eastAsia="en-PH"/>
-        </w:rPr>
-        <w:t xml:space="preserve"> </w:t>
-      </w:r>
-      <w:r>
-        <w:rPr>
-          <w:szCs w:val="24"/>
-          <w:lang w:eastAsia="en-PH"/>
-        </w:rPr>
-        <w:t>This growth is also driven by the increasing availability of digital devices and the expansion of high-speed internet, which facilitate</w:t>
-      </w:r>
-      <w:r>
-        <w:rPr>
-          <w:szCs w:val="24"/>
-          <w:lang w:eastAsia="en-PH"/>
-        </w:rPr>
-        <w:t>s</w:t>
-      </w:r>
-      <w:r>
-        <w:rPr>
-          <w:szCs w:val="24"/>
-          <w:lang w:eastAsia="en-PH"/>
-        </w:rPr>
-        <w:t xml:space="preserve"> easier access to online learning platforms.</w:t>
       </w:r>
     </w:p>
     <w:p>
       <w:pPr>
         <w:spacing w:after="0" w:line="480" w:lineRule="auto"/>
-        <w:ind w:right="0" w:firstLine="710"/>
-        <w:rPr>
-          <w:szCs w:val="24"/>
-          <w:lang w:val="en-PH" w:eastAsia="en-PH"/>
-        </w:rPr>
-      </w:pPr>
-      <w:r>
+        <w:ind w:left="0" w:right="0" w:firstLine="0"/>
         <w:rPr>
           <w:szCs w:val="24"/>
           <w:lang w:eastAsia="en-PH"/>
         </w:rPr>
-        <w:t xml:space="preserve">Furthermore, </w:t>
+      </w:pPr>
+      <w:r>
+        <w:rPr>
+          <w:szCs w:val="24"/>
+          <w:lang w:eastAsia="en-PH"/>
+        </w:rPr>
+        <w:tab/>
+        <w:t xml:space="preserve">Additionally, </w:t>
+      </w:r>
+      <w:r>
+        <w:rPr>
+          <w:szCs w:val="24"/>
+        </w:rPr>
+        <w:t>Al-</w:t>
       </w:r>
       <w:proofErr w:type="spellStart"/>
       <w:r>
         <w:rPr>
           <w:szCs w:val="24"/>
-          <w:lang w:val="en-PH" w:eastAsia="en-PH"/>
-        </w:rPr>
-        <w:t>Rabiman</w:t>
+        </w:rPr>
+        <w:t>Mekhlafi</w:t>
       </w:r>
       <w:proofErr w:type="spellEnd"/>
       <w:r>
         <w:rPr>
           <w:szCs w:val="24"/>
-          <w:lang w:val="en-PH" w:eastAsia="en-PH"/>
-        </w:rPr>
-        <w:t>, R. et</w:t>
-      </w:r>
-      <w:r>
-        <w:rPr>
-          <w:szCs w:val="24"/>
-          <w:lang w:val="en-PH" w:eastAsia="en-PH"/>
-        </w:rPr>
-        <w:t xml:space="preserve"> </w:t>
-      </w:r>
-      <w:r>
-        <w:rPr>
-          <w:szCs w:val="24"/>
-          <w:lang w:val="en-PH" w:eastAsia="en-PH"/>
-        </w:rPr>
-        <w:t>al. (2020) state</w:t>
-      </w:r>
-      <w:r>
-        <w:rPr>
-          <w:szCs w:val="24"/>
-          <w:lang w:val="en-PH" w:eastAsia="en-PH"/>
-        </w:rPr>
-        <w:t>d</w:t>
-      </w:r>
-      <w:r>
-        <w:rPr>
-          <w:szCs w:val="24"/>
-          <w:lang w:val="en-PH" w:eastAsia="en-PH"/>
-        </w:rPr>
-        <w:t xml:space="preserve"> that E-Learning shifts the role of traditional learning to be improved more effectively by taking advantage of students’ current habits</w:t>
-      </w:r>
-      <w:r>
-        <w:rPr>
-          <w:szCs w:val="24"/>
-          <w:lang w:val="en-PH" w:eastAsia="en-PH"/>
-        </w:rPr>
-        <w:t xml:space="preserve"> and that E-Learning can improve teaching and learning activities to be more efficient. They also state that the development of E-learning technology is very rapid and that it is one of the reasons why it is important to be implemented and developed. </w:t>
+        </w:rPr>
+        <w:t xml:space="preserve"> MAA. (2020) reveals that classes with technology-assisted teaching can make teaching and learning not only effective and efficient but also enjoyable to the learners. They find that students are more motivated to learn about the subjects.</w:t>
       </w:r>
     </w:p>
     <w:p>
       <w:pPr>
         <w:spacing w:after="0" w:line="480" w:lineRule="auto"/>
-        <w:ind w:right="0" w:firstLine="710"/>
-        <w:rPr>
-          <w:rFonts w:eastAsia="ＭＳ 明朝"/>
-          <w:szCs w:val="24"/>
-          <w:lang w:eastAsia="ja-JP"/>
-        </w:rPr>
-      </w:pPr>
-      <w:r>
-        <w:rPr>
-          <w:szCs w:val="24"/>
-          <w:lang w:val="en-PH" w:eastAsia="en-PH"/>
-        </w:rPr>
-        <w:t xml:space="preserve">The study </w:t>
-      </w:r>
-      <w:r>
-        <w:rPr>
-          <w:szCs w:val="24"/>
-          <w:lang w:val="en-PH" w:eastAsia="en-PH"/>
-        </w:rPr>
-        <w:t>of Alqahtani</w:t>
-      </w:r>
-      <w:r>
-        <w:rPr>
-          <w:szCs w:val="24"/>
-          <w:lang w:val="en-PH" w:eastAsia="en-PH"/>
-        </w:rPr>
-        <w:t xml:space="preserve"> AY</w:t>
-      </w:r>
-      <w:r>
-        <w:rPr>
-          <w:szCs w:val="24"/>
-          <w:lang w:val="en-PH" w:eastAsia="en-PH"/>
-        </w:rPr>
-        <w:t>.</w:t>
-      </w:r>
-      <w:r>
-        <w:rPr>
-          <w:szCs w:val="24"/>
-          <w:lang w:val="en-PH" w:eastAsia="en-PH"/>
-        </w:rPr>
-        <w:t xml:space="preserve"> </w:t>
-      </w:r>
-      <w:r>
-        <w:rPr>
-          <w:szCs w:val="24"/>
-          <w:lang w:val="en-PH" w:eastAsia="en-PH"/>
-        </w:rPr>
-        <w:t>&amp;</w:t>
-      </w:r>
-      <w:r>
-        <w:rPr>
-          <w:szCs w:val="24"/>
-          <w:lang w:val="en-PH" w:eastAsia="en-PH"/>
-        </w:rPr>
-        <w:t xml:space="preserve"> </w:t>
-      </w:r>
-      <w:proofErr w:type="spellStart"/>
-      <w:r>
-        <w:rPr>
-          <w:szCs w:val="24"/>
-          <w:lang w:val="en-PH" w:eastAsia="en-PH"/>
-        </w:rPr>
-        <w:t>Rajkhan</w:t>
-      </w:r>
-      <w:proofErr w:type="spellEnd"/>
-      <w:r>
-        <w:rPr>
-          <w:szCs w:val="24"/>
-          <w:lang w:val="en-PH" w:eastAsia="en-PH"/>
-        </w:rPr>
-        <w:t xml:space="preserve"> AA. (2020) concluded that </w:t>
-      </w:r>
-      <w:r>
-        <w:rPr>
-          <w:szCs w:val="24"/>
-          <w:lang w:eastAsia="en-PH"/>
-        </w:rPr>
-        <w:t>the educational process worldwide has been interrupted due to the COVID-19 pandemic. E-learning bec</w:t>
-      </w:r>
-      <w:r>
-        <w:rPr>
-          <w:szCs w:val="24"/>
-          <w:lang w:eastAsia="en-PH"/>
-        </w:rPr>
-        <w:t>ame</w:t>
-      </w:r>
-      <w:r>
-        <w:rPr>
-          <w:rFonts w:eastAsia="ＭＳ 明朝" w:hint="eastAsia"/>
-          <w:szCs w:val="24"/>
-          <w:lang w:eastAsia="ja-JP"/>
-        </w:rPr>
-        <w:t xml:space="preserve"> </w:t>
-      </w:r>
-      <w:r>
-        <w:rPr>
-          <w:szCs w:val="24"/>
-          <w:lang w:eastAsia="en-PH"/>
-        </w:rPr>
-        <w:t xml:space="preserve">much more necessary and very important in education. </w:t>
-      </w:r>
-      <w:r>
-        <w:rPr>
-          <w:szCs w:val="24"/>
-          <w:lang w:eastAsia="en-PH"/>
-        </w:rPr>
-        <w:t>As a result, t</w:t>
-      </w:r>
-      <w:r>
-        <w:rPr>
-          <w:szCs w:val="24"/>
-          <w:lang w:eastAsia="en-PH"/>
-        </w:rPr>
-        <w:t>he</w:t>
-      </w:r>
-      <w:r>
-        <w:rPr>
-          <w:szCs w:val="24"/>
-          <w:lang w:eastAsia="en-PH"/>
-        </w:rPr>
-        <w:t>y</w:t>
-      </w:r>
-      <w:r>
-        <w:rPr>
-          <w:szCs w:val="24"/>
-          <w:lang w:eastAsia="en-PH"/>
-        </w:rPr>
-        <w:t xml:space="preserve"> also </w:t>
-      </w:r>
-      <w:r>
-        <w:rPr>
-          <w:szCs w:val="24"/>
-          <w:lang w:eastAsia="en-PH"/>
-        </w:rPr>
-        <w:t>found</w:t>
-      </w:r>
-      <w:r>
-        <w:rPr>
-          <w:szCs w:val="24"/>
-          <w:lang w:eastAsia="en-PH"/>
-        </w:rPr>
-        <w:t xml:space="preserve"> that </w:t>
-      </w:r>
-      <w:r>
-        <w:rPr>
-          <w:szCs w:val="24"/>
-          <w:lang w:eastAsia="en-PH"/>
-        </w:rPr>
-        <w:t>educational</w:t>
-      </w:r>
-      <w:r>
-        <w:rPr>
-          <w:szCs w:val="24"/>
-          <w:lang w:eastAsia="en-PH"/>
-        </w:rPr>
-        <w:t xml:space="preserve"> institutions during COVID-19 faced the unique challenges of smoothly maintaining the process of learning. </w:t>
-      </w:r>
-      <w:r>
-        <w:rPr>
-          <w:szCs w:val="24"/>
-          <w:lang w:eastAsia="en-PH"/>
-        </w:rPr>
-        <w:t xml:space="preserve">Therefore, </w:t>
-      </w:r>
-      <w:r>
-        <w:rPr>
-          <w:szCs w:val="24"/>
-          <w:lang w:eastAsia="en-PH"/>
-        </w:rPr>
-        <w:t>a</w:t>
-      </w:r>
-      <w:r>
-        <w:rPr>
-          <w:szCs w:val="24"/>
-          <w:lang w:eastAsia="en-PH"/>
-        </w:rPr>
-        <w:t xml:space="preserve"> need for educational institutions to implement such thing</w:t>
-      </w:r>
-      <w:r>
-        <w:rPr>
-          <w:szCs w:val="24"/>
-          <w:lang w:eastAsia="en-PH"/>
-        </w:rPr>
-        <w:t>s</w:t>
-      </w:r>
-      <w:r>
-        <w:rPr>
-          <w:szCs w:val="24"/>
-          <w:lang w:eastAsia="en-PH"/>
-        </w:rPr>
-        <w:t>.</w:t>
-      </w:r>
+        <w:ind w:left="0" w:right="0" w:firstLine="0"/>
+        <w:rPr>
+          <w:rFonts w:eastAsia="MS Mincho"/>
+          <w:szCs w:val="24"/>
+          <w:lang w:val="en-PH" w:eastAsia="ja-JP"/>
+        </w:rPr>
+      </w:pPr>
     </w:p>
     <w:p>
       <w:pPr>
         <w:spacing w:after="0" w:line="480" w:lineRule="auto"/>
         <w:ind w:left="0" w:right="0" w:firstLine="0"/>
         <w:rPr>
-          <w:szCs w:val="24"/>
-          <w:lang w:val="en-PH" w:eastAsia="en-PH"/>
-        </w:rPr>
-      </w:pPr>
-      <w:r>
-        <w:rPr>
-          <w:szCs w:val="24"/>
-          <w:lang w:eastAsia="en-PH"/>
-        </w:rPr>
-        <w:tab/>
-        <w:t xml:space="preserve">Additionally, </w:t>
-      </w:r>
-      <w:r>
-        <w:rPr>
-          <w:szCs w:val="24"/>
-        </w:rPr>
-        <w:t>Al-</w:t>
-      </w:r>
-      <w:proofErr w:type="spellStart"/>
-      <w:r>
-        <w:rPr>
-          <w:szCs w:val="24"/>
-        </w:rPr>
-        <w:t>Mekhlafi</w:t>
-      </w:r>
-      <w:proofErr w:type="spellEnd"/>
-      <w:r>
-        <w:rPr>
-          <w:szCs w:val="24"/>
-        </w:rPr>
-        <w:t xml:space="preserve"> MAA. (2020) reveals that classes with technology-assisted teaching can make teaching and learning not only effective and efficient but also enjoyable to the learners. They find that students are more motivated to learn about the subjects.</w:t>
-      </w:r>
+          <w:rFonts w:eastAsia="MS Mincho"/>
+          <w:szCs w:val="24"/>
+          <w:lang w:val="en-PH" w:eastAsia="ja-JP"/>
+        </w:rPr>
+      </w:pPr>
     </w:p>
     <w:p>
       <w:pPr>
         <w:spacing w:after="0" w:line="480" w:lineRule="auto"/>
         <w:ind w:left="0" w:right="0" w:firstLine="0"/>
         <w:rPr>
-          <w:rFonts w:eastAsia="ＭＳ 明朝"/>
+          <w:rFonts w:eastAsia="MS Mincho"/>
           <w:szCs w:val="24"/>
           <w:lang w:val="en-PH" w:eastAsia="ja-JP"/>
         </w:rPr>
@@ -1347,7 +1481,7 @@
         <w:spacing w:after="0" w:line="480" w:lineRule="auto"/>
         <w:ind w:left="0" w:right="0" w:firstLine="0"/>
         <w:rPr>
-          <w:rFonts w:eastAsia="ＭＳ 明朝"/>
+          <w:rFonts w:eastAsia="MS Mincho"/>
           <w:szCs w:val="24"/>
           <w:lang w:val="en-PH" w:eastAsia="ja-JP"/>
         </w:rPr>
@@ -1356,139 +1490,597 @@
     <w:p>
       <w:pPr>
         <w:spacing w:after="0" w:line="480" w:lineRule="auto"/>
-        <w:ind w:left="0" w:right="0" w:firstLine="0"/>
-        <w:rPr>
-          <w:rFonts w:eastAsia="ＭＳ 明朝"/>
-          <w:szCs w:val="24"/>
-          <w:lang w:val="en-PH" w:eastAsia="ja-JP"/>
-        </w:rPr>
-      </w:pPr>
+        <w:ind w:right="0"/>
+        <w:rPr>
+          <w:b/>
+          <w:bCs/>
+          <w:szCs w:val="24"/>
+          <w:lang w:val="en-PH" w:eastAsia="en-PH"/>
+        </w:rPr>
+      </w:pPr>
+      <w:r>
+        <w:rPr>
+          <w:b/>
+          <w:bCs/>
+          <w:szCs w:val="24"/>
+          <w:lang w:val="en-PH" w:eastAsia="en-PH"/>
+        </w:rPr>
+        <w:t>Usage of LMS and its potential from perception</w:t>
+      </w:r>
     </w:p>
     <w:p>
       <w:pPr>
+        <w:spacing w:line="480" w:lineRule="auto"/>
+        <w:ind w:firstLine="710"/>
+        <w:rPr>
+          <w:szCs w:val="24"/>
+        </w:rPr>
+      </w:pPr>
+      <w:proofErr w:type="spellStart"/>
+      <w:r>
+        <w:rPr>
+          <w:szCs w:val="24"/>
+        </w:rPr>
+        <w:t>Prestoza</w:t>
+      </w:r>
+      <w:proofErr w:type="spellEnd"/>
+      <w:r>
+        <w:rPr>
+          <w:szCs w:val="24"/>
+        </w:rPr>
+        <w:t>, M. J. (2024</w:t>
+      </w:r>
+      <w:r>
+        <w:rPr>
+          <w:szCs w:val="24"/>
+        </w:rPr>
+        <w:t>) ha</w:t>
+      </w:r>
+      <w:r>
+        <w:rPr>
+          <w:szCs w:val="24"/>
+        </w:rPr>
+        <w:t>s</w:t>
+      </w:r>
+      <w:r>
+        <w:rPr>
+          <w:szCs w:val="24"/>
+        </w:rPr>
+        <w:t xml:space="preserve"> found </w:t>
+      </w:r>
+      <w:r>
+        <w:rPr>
+          <w:szCs w:val="24"/>
+        </w:rPr>
+        <w:t>that public school teachers</w:t>
+      </w:r>
+      <w:r>
+        <w:rPr>
+          <w:szCs w:val="24"/>
+        </w:rPr>
+        <w:t xml:space="preserve"> in the Isabela Province of the Philippines</w:t>
+      </w:r>
+      <w:r>
+        <w:rPr>
+          <w:szCs w:val="24"/>
+        </w:rPr>
+        <w:t xml:space="preserve"> frequently use cloud-based </w:t>
+      </w:r>
+      <w:r>
+        <w:rPr>
+          <w:szCs w:val="24"/>
+        </w:rPr>
+        <w:t>Learning Management Systems such as Google Classroom</w:t>
+      </w:r>
+      <w:r>
+        <w:rPr>
+          <w:szCs w:val="24"/>
+        </w:rPr>
+        <w:t xml:space="preserve"> to integrate with their teaching.</w:t>
+      </w:r>
+      <w:r>
+        <w:rPr>
+          <w:szCs w:val="24"/>
+        </w:rPr>
+        <w:t xml:space="preserve"> It is shown that public school teachers blended Google Classroom in their teaching methods and most of the time it is used for</w:t>
+      </w:r>
+      <w:r>
+        <w:rPr>
+          <w:szCs w:val="24"/>
+        </w:rPr>
+        <w:t xml:space="preserve"> </w:t>
+      </w:r>
+      <w:r>
+        <w:rPr>
+          <w:szCs w:val="24"/>
+        </w:rPr>
+        <w:t>transferring their lessons, distributing assignments, facilitating class discussions, class announcements and posting reminders.</w:t>
+      </w:r>
+      <w:r>
+        <w:rPr>
+          <w:szCs w:val="24"/>
+        </w:rPr>
+        <w:t xml:space="preserve"> This widespread adoption of Google Classroom demonstrates how technology can streamline administrative tasks and enhance the learning experience. By utilizing such platforms, teachers are able to provide more immediate feedback, support diverse learning styles, and create a more organized and interactive educational environment.</w:t>
+      </w:r>
+    </w:p>
+    <w:p>
+      <w:pPr>
+        <w:spacing w:line="480" w:lineRule="auto"/>
+        <w:ind w:firstLine="710"/>
+        <w:rPr>
+          <w:szCs w:val="24"/>
+        </w:rPr>
+      </w:pPr>
+      <w:r>
+        <w:rPr>
+          <w:szCs w:val="24"/>
+          <w:lang w:val="en-PH" w:eastAsia="en-PH"/>
+        </w:rPr>
+        <w:t>It is found that the acknowledgement of the importance of technologically-enhanced or Information and Communication Technology (ICT) based learning media are widely accepted by students (</w:t>
+      </w:r>
+      <w:proofErr w:type="spellStart"/>
+      <w:r>
+        <w:rPr>
+          <w:szCs w:val="24"/>
+        </w:rPr>
+        <w:t>Wiratomo</w:t>
+      </w:r>
+      <w:proofErr w:type="spellEnd"/>
+      <w:r>
+        <w:rPr>
+          <w:szCs w:val="24"/>
+        </w:rPr>
+        <w:t xml:space="preserve">, Y. &amp; </w:t>
+      </w:r>
+      <w:proofErr w:type="spellStart"/>
+      <w:r>
+        <w:rPr>
+          <w:szCs w:val="24"/>
+        </w:rPr>
+        <w:t>Mulyatna</w:t>
+      </w:r>
+      <w:proofErr w:type="spellEnd"/>
+      <w:r>
+        <w:rPr>
+          <w:szCs w:val="24"/>
+        </w:rPr>
+        <w:t>, F. 2020).</w:t>
+      </w:r>
+      <w:r>
+        <w:rPr>
+          <w:szCs w:val="24"/>
+        </w:rPr>
+        <w:t xml:space="preserve"> This acceptance highlights a growing recognition of the role that digital tools play in enhancing educational experiences and outcomes. The integration of</w:t>
+      </w:r>
+      <w:r>
+        <w:rPr>
+          <w:szCs w:val="24"/>
+        </w:rPr>
+        <w:t xml:space="preserve"> </w:t>
+      </w:r>
+      <w:r>
+        <w:rPr>
+          <w:szCs w:val="24"/>
+          <w:lang w:val="en-PH" w:eastAsia="en-PH"/>
+        </w:rPr>
+        <w:t>Information and Communication Technology</w:t>
+      </w:r>
+      <w:r>
+        <w:rPr>
+          <w:szCs w:val="24"/>
+        </w:rPr>
+        <w:t xml:space="preserve"> </w:t>
+      </w:r>
+      <w:r>
+        <w:rPr>
+          <w:szCs w:val="24"/>
+        </w:rPr>
+        <w:t>(</w:t>
+      </w:r>
+      <w:r>
+        <w:rPr>
+          <w:szCs w:val="24"/>
+        </w:rPr>
+        <w:t>ICT</w:t>
+      </w:r>
+      <w:r>
+        <w:rPr>
+          <w:szCs w:val="24"/>
+        </w:rPr>
+        <w:t>)</w:t>
+      </w:r>
+      <w:r>
+        <w:rPr>
+          <w:szCs w:val="24"/>
+        </w:rPr>
+        <w:t xml:space="preserve"> in learning environments also prepares students for a digitalized world by developing their technological competencies.</w:t>
+      </w:r>
+    </w:p>
+    <w:p>
+      <w:pPr>
+        <w:spacing w:after="0" w:line="480" w:lineRule="auto"/>
+        <w:ind w:right="0" w:firstLine="710"/>
+        <w:rPr>
+          <w:szCs w:val="24"/>
+        </w:rPr>
+      </w:pPr>
+      <w:r>
+        <w:rPr>
+          <w:szCs w:val="24"/>
+        </w:rPr>
+        <w:t xml:space="preserve">According to research by </w:t>
+      </w:r>
+      <w:proofErr w:type="spellStart"/>
+      <w:r>
+        <w:rPr>
+          <w:szCs w:val="24"/>
+        </w:rPr>
+        <w:t>Panergayo</w:t>
+      </w:r>
+      <w:proofErr w:type="spellEnd"/>
+      <w:r>
+        <w:rPr>
+          <w:szCs w:val="24"/>
+        </w:rPr>
+        <w:t xml:space="preserve"> (2021), students’ perceptions regarding the usefulness and ease of use of Learning Management Systems could predict their intentions to </w:t>
+      </w:r>
+    </w:p>
+    <w:p>
+      <w:pPr>
         <w:spacing w:after="0" w:line="480" w:lineRule="auto"/>
         <w:ind w:left="0" w:right="0" w:firstLine="0"/>
         <w:rPr>
-          <w:rFonts w:eastAsia="ＭＳ 明朝"/>
-          <w:szCs w:val="24"/>
-          <w:lang w:val="en-PH" w:eastAsia="ja-JP"/>
-        </w:rPr>
-      </w:pPr>
+          <w:szCs w:val="24"/>
+        </w:rPr>
+      </w:pPr>
+      <w:r>
+        <w:rPr>
+          <w:szCs w:val="24"/>
+        </w:rPr>
+        <w:t xml:space="preserve">use </w:t>
+      </w:r>
+      <w:r>
+        <w:rPr>
+          <w:szCs w:val="24"/>
+        </w:rPr>
+        <w:t>them</w:t>
+      </w:r>
+      <w:r>
+        <w:rPr>
+          <w:szCs w:val="24"/>
+        </w:rPr>
+        <w:t>. When students find Learning Management Systems to be both beneficial and user-friendly, they are more likely to integrate these tools into their learning practices.</w:t>
+      </w:r>
     </w:p>
     <w:p>
       <w:pPr>
         <w:spacing w:after="0" w:line="480" w:lineRule="auto"/>
-        <w:ind w:right="0"/>
-        <w:rPr>
+        <w:ind w:right="0" w:firstLine="710"/>
+        <w:rPr>
+          <w:szCs w:val="24"/>
+        </w:rPr>
+      </w:pPr>
+      <w:r>
+        <w:rPr>
+          <w:szCs w:val="24"/>
+          <w:lang w:val="en-PH" w:eastAsia="en-PH"/>
+        </w:rPr>
+        <w:t>According</w:t>
+      </w:r>
+      <w:r>
+        <w:rPr>
+          <w:szCs w:val="24"/>
+          <w:lang w:val="en-PH" w:eastAsia="en-PH"/>
+        </w:rPr>
+        <w:t xml:space="preserve"> to the study by </w:t>
+      </w:r>
+      <w:r>
+        <w:rPr>
+          <w:szCs w:val="24"/>
+          <w:lang w:val="en-PH" w:eastAsia="en-PH"/>
+        </w:rPr>
+        <w:t>Garcia, M.B (2017)</w:t>
+      </w:r>
+      <w:r>
+        <w:rPr>
+          <w:szCs w:val="24"/>
+          <w:lang w:val="en-PH" w:eastAsia="en-PH"/>
+        </w:rPr>
+        <w:t xml:space="preserve">, it is </w:t>
+      </w:r>
+      <w:r>
+        <w:rPr>
+          <w:szCs w:val="24"/>
+          <w:lang w:val="en-PH"/>
+        </w:rPr>
+        <w:t>revealed</w:t>
+      </w:r>
+      <w:r>
+        <w:rPr>
+          <w:szCs w:val="24"/>
+        </w:rPr>
+        <w:t xml:space="preserve"> that internet connectivity experience has a positive relationship with perceived ease of use to Learning Management </w:t>
+      </w:r>
+    </w:p>
+    <w:p>
+      <w:pPr>
+        <w:spacing w:after="0" w:line="480" w:lineRule="auto"/>
+        <w:ind w:left="0" w:right="0" w:firstLine="0"/>
+        <w:rPr>
+          <w:rFonts w:eastAsia="MS Mincho"/>
+          <w:szCs w:val="24"/>
+          <w:lang w:eastAsia="ja-JP"/>
+        </w:rPr>
+      </w:pPr>
+    </w:p>
+    <w:p>
+      <w:pPr>
+        <w:spacing w:after="0" w:line="480" w:lineRule="auto"/>
+        <w:ind w:left="0" w:right="0" w:firstLine="0"/>
+        <w:rPr>
+          <w:szCs w:val="24"/>
+        </w:rPr>
+      </w:pPr>
+      <w:r>
+        <w:rPr>
+          <w:szCs w:val="24"/>
+        </w:rPr>
+        <w:t>Systems (LMS) and E-Learning as a whole. Additionally, students are more likely to adopt and use the system given the high-speed internet.</w:t>
+      </w:r>
+    </w:p>
+    <w:p>
+      <w:pPr>
+        <w:spacing w:after="0" w:line="480" w:lineRule="auto"/>
+        <w:ind w:right="0" w:firstLine="710"/>
+        <w:rPr>
+          <w:szCs w:val="24"/>
+        </w:rPr>
+      </w:pPr>
+      <w:r>
+        <w:rPr>
+          <w:szCs w:val="24"/>
+        </w:rPr>
+        <w:t xml:space="preserve">In addition, </w:t>
+      </w:r>
+      <w:proofErr w:type="spellStart"/>
+      <w:r>
+        <w:rPr>
+          <w:szCs w:val="24"/>
+        </w:rPr>
+        <w:t>Murshithaa</w:t>
+      </w:r>
+      <w:proofErr w:type="spellEnd"/>
+      <w:r>
+        <w:rPr>
+          <w:szCs w:val="24"/>
+        </w:rPr>
+        <w:t xml:space="preserve">, S. M. &amp; Wickramarachchi R. (2015) investigated on the three </w:t>
+      </w:r>
+      <w:r>
+        <w:rPr>
+          <w:szCs w:val="24"/>
+        </w:rPr>
+        <w:t>aspects</w:t>
+      </w:r>
+      <w:r>
+        <w:rPr>
+          <w:szCs w:val="24"/>
+        </w:rPr>
+        <w:t xml:space="preserve"> of qualities of Learning Management Systems (LMS), namely system quality, information quality and service quality. System quality is user-system interaction effectiveness. System quality includes perceived usability, help options, speed, user-friendliness, security, and responsiveness. Th</w:t>
+      </w:r>
+      <w:r>
+        <w:rPr>
+          <w:szCs w:val="24"/>
+        </w:rPr>
+        <w:t>eir</w:t>
+      </w:r>
+      <w:r>
+        <w:rPr>
+          <w:szCs w:val="24"/>
+        </w:rPr>
+        <w:t xml:space="preserve"> study found that system quality explains 18.8% of student LMS adoption. Students adopted their </w:t>
+      </w:r>
+      <w:r>
+        <w:rPr>
+          <w:szCs w:val="24"/>
+        </w:rPr>
+        <w:t>Learning Management System (</w:t>
+      </w:r>
+      <w:r>
+        <w:rPr>
+          <w:szCs w:val="24"/>
+        </w:rPr>
+        <w:t>LMS</w:t>
+      </w:r>
+      <w:r>
+        <w:rPr>
+          <w:szCs w:val="24"/>
+        </w:rPr>
+        <w:t>)</w:t>
+      </w:r>
+      <w:r>
+        <w:rPr>
+          <w:szCs w:val="24"/>
+        </w:rPr>
+        <w:t xml:space="preserve"> because it met their quality expectations</w:t>
+      </w:r>
+      <w:r>
+        <w:rPr>
+          <w:szCs w:val="24"/>
+        </w:rPr>
+        <w:t xml:space="preserve">. Service Quality also played a crucial role in the adoption of Learning Management System (LMS) as it explains the 23% variation on </w:t>
+      </w:r>
+      <w:r>
+        <w:rPr>
+          <w:szCs w:val="24"/>
+        </w:rPr>
+        <w:t>students’ LMS</w:t>
+      </w:r>
+      <w:r>
+        <w:rPr>
+          <w:szCs w:val="24"/>
+        </w:rPr>
+        <w:t xml:space="preserve"> adoption at department of Industrial Management</w:t>
+      </w:r>
+      <w:r>
+        <w:rPr>
+          <w:szCs w:val="24"/>
+        </w:rPr>
+        <w:t xml:space="preserve">. Information quality impacts LMS </w:t>
+      </w:r>
+      <w:r>
+        <w:rPr>
+          <w:szCs w:val="24"/>
+        </w:rPr>
+        <w:t>usability. If</w:t>
+      </w:r>
+      <w:r>
+        <w:rPr>
+          <w:szCs w:val="24"/>
+        </w:rPr>
+        <w:t xml:space="preserve"> the </w:t>
+      </w:r>
+      <w:r>
+        <w:rPr>
+          <w:szCs w:val="24"/>
+        </w:rPr>
+        <w:t>Learning Management System (LMS)</w:t>
+      </w:r>
+      <w:r>
+        <w:rPr>
+          <w:szCs w:val="24"/>
+        </w:rPr>
+        <w:t xml:space="preserve"> provides clear, accurate, and complete information, learners will find it easier to use. High information quality satisfaction influenced the study's respondents' </w:t>
+      </w:r>
+      <w:r>
+        <w:rPr>
+          <w:szCs w:val="24"/>
+        </w:rPr>
+        <w:t>Learning Management System (LMS)</w:t>
+      </w:r>
+      <w:r>
+        <w:rPr>
+          <w:szCs w:val="24"/>
+        </w:rPr>
+        <w:t xml:space="preserve"> adoption. Survey respondents rated information quality the highest of the three </w:t>
+      </w:r>
+      <w:r>
+        <w:rPr>
+          <w:szCs w:val="24"/>
+        </w:rPr>
+        <w:t>qualitie</w:t>
+      </w:r>
+      <w:r>
+        <w:rPr>
+          <w:szCs w:val="24"/>
+        </w:rPr>
+        <w:t>s and explained</w:t>
+      </w:r>
+      <w:r>
+        <w:rPr>
+          <w:szCs w:val="24"/>
+        </w:rPr>
+        <w:t xml:space="preserve"> 42.5% of student LMS adoption.</w:t>
+      </w:r>
+    </w:p>
+    <w:p>
+      <w:pPr>
+        <w:spacing w:line="480" w:lineRule="auto"/>
+        <w:ind w:firstLine="710"/>
+        <w:rPr>
+          <w:szCs w:val="24"/>
+        </w:rPr>
+      </w:pPr>
+      <w:r>
+        <w:rPr>
+          <w:szCs w:val="24"/>
+        </w:rPr>
+        <w:t>Similarly, Haddad FS. (2018)’s assessment on Learning Management Systems (LMS) interprets that evaluating these systems is crucial for the effective implementation of distance learning courses. This data indicates that the important factors impacting distance learners' satisfaction include four independent variables: information quality, service quality, perceived usefulness, and system quality, along with two dependent variables: net benefit and user satisfaction. In particular, system quality has the greatest impact on student LMS quality satisfaction.</w:t>
+      </w:r>
+    </w:p>
+    <w:p>
+      <w:pPr>
+        <w:spacing w:line="480" w:lineRule="auto"/>
+        <w:ind w:firstLine="0"/>
+        <w:rPr>
+          <w:szCs w:val="24"/>
+        </w:rPr>
+      </w:pPr>
+    </w:p>
+    <w:p>
+      <w:pPr>
+        <w:spacing w:after="0" w:line="480" w:lineRule="auto"/>
+        <w:ind w:left="0" w:right="0" w:firstLine="0"/>
+        <w:rPr>
+          <w:rFonts w:eastAsia="MS Mincho"/>
           <w:b/>
           <w:bCs/>
           <w:szCs w:val="24"/>
-          <w:lang w:val="en-PH" w:eastAsia="en-PH"/>
-        </w:rPr>
-      </w:pPr>
-      <w:r>
+          <w:shd w:val="clear" w:color="auto" w:fill="FFFFFF"/>
+          <w:lang w:val="en-PH" w:eastAsia="ja-JP"/>
+        </w:rPr>
+      </w:pPr>
+    </w:p>
+    <w:p>
+      <w:pPr>
+        <w:spacing w:after="0" w:line="480" w:lineRule="auto"/>
+        <w:ind w:left="0" w:right="0" w:firstLine="0"/>
         <w:rPr>
           <w:b/>
           <w:bCs/>
           <w:szCs w:val="24"/>
+          <w:shd w:val="clear" w:color="auto" w:fill="FFFFFF"/>
           <w:lang w:val="en-PH" w:eastAsia="en-PH"/>
         </w:rPr>
-        <w:t>Usage of LMS and its potential from perception</w:t>
+      </w:pPr>
+      <w:r>
+        <w:rPr>
+          <w:b/>
+          <w:bCs/>
+          <w:szCs w:val="24"/>
+          <w:shd w:val="clear" w:color="auto" w:fill="FFFFFF"/>
+          <w:lang w:val="en-PH" w:eastAsia="en-PH"/>
+        </w:rPr>
+        <w:t>School Implementation</w:t>
+      </w:r>
+      <w:r>
+        <w:rPr>
+          <w:b/>
+          <w:bCs/>
+          <w:szCs w:val="24"/>
+          <w:shd w:val="clear" w:color="auto" w:fill="FFFFFF"/>
+          <w:lang w:val="en-PH" w:eastAsia="en-PH"/>
+        </w:rPr>
+        <w:t xml:space="preserve"> of a Learning Management System</w:t>
       </w:r>
     </w:p>
     <w:p>
       <w:pPr>
         <w:spacing w:line="480" w:lineRule="auto"/>
-        <w:ind w:firstLine="710"/>
-        <w:rPr>
-          <w:szCs w:val="24"/>
-        </w:rPr>
-      </w:pPr>
-      <w:proofErr w:type="spellStart"/>
-      <w:r>
-        <w:rPr>
-          <w:szCs w:val="24"/>
-        </w:rPr>
-        <w:t>Prestoza</w:t>
-      </w:r>
-      <w:proofErr w:type="spellEnd"/>
-      <w:r>
-        <w:rPr>
-          <w:szCs w:val="24"/>
-        </w:rPr>
-        <w:t>, M. J. (2024</w:t>
-      </w:r>
-      <w:r>
-        <w:rPr>
-          <w:szCs w:val="24"/>
-        </w:rPr>
-        <w:t>) ha</w:t>
-      </w:r>
-      <w:r>
-        <w:rPr>
-          <w:szCs w:val="24"/>
-        </w:rPr>
-        <w:t>s</w:t>
-      </w:r>
-      <w:r>
-        <w:rPr>
-          <w:szCs w:val="24"/>
-        </w:rPr>
-        <w:t xml:space="preserve"> found </w:t>
-      </w:r>
-      <w:r>
-        <w:rPr>
-          <w:szCs w:val="24"/>
-        </w:rPr>
-        <w:t>that public school teachers</w:t>
-      </w:r>
-      <w:r>
-        <w:rPr>
-          <w:szCs w:val="24"/>
-        </w:rPr>
-        <w:t xml:space="preserve"> in the Isabela Province of the Philippines</w:t>
-      </w:r>
-      <w:r>
-        <w:rPr>
-          <w:szCs w:val="24"/>
-        </w:rPr>
-        <w:t xml:space="preserve"> frequently use cloud-based </w:t>
-      </w:r>
-      <w:r>
-        <w:rPr>
-          <w:szCs w:val="24"/>
-        </w:rPr>
-        <w:t>Learning Management Systems such as Google Classroom</w:t>
-      </w:r>
-      <w:r>
-        <w:rPr>
-          <w:szCs w:val="24"/>
-        </w:rPr>
-        <w:t xml:space="preserve"> to integrate with their teaching.</w:t>
-      </w:r>
-      <w:r>
-        <w:rPr>
-          <w:szCs w:val="24"/>
-        </w:rPr>
-        <w:t xml:space="preserve"> It is shown that public school teachers blended Google Classroom in their teaching methods and most of the time it is used for</w:t>
-      </w:r>
-      <w:r>
-        <w:rPr>
-          <w:szCs w:val="24"/>
-        </w:rPr>
-        <w:t xml:space="preserve"> </w:t>
-      </w:r>
-      <w:r>
-        <w:rPr>
-          <w:szCs w:val="24"/>
-        </w:rPr>
-        <w:t>transferring their lessons, distributing assignments, facilitating class discussions, class announcements and posting reminders.</w:t>
-      </w:r>
-      <w:r>
-        <w:rPr>
-          <w:szCs w:val="24"/>
-        </w:rPr>
-        <w:t xml:space="preserve"> This widespread adoption of Google Classroom demonstrates how technology can streamline administrative tasks and enhance the learning experience. By utilizing such platforms, teachers are able to provide more immediate feedback, support diverse learning styles, and create a more organized and interactive educational environment.</w:t>
+        <w:rPr>
+          <w:b/>
+          <w:bCs/>
+          <w:szCs w:val="24"/>
+          <w:lang w:val="en-PH"/>
+        </w:rPr>
+      </w:pPr>
+      <w:r>
+        <w:rPr>
+          <w:b/>
+          <w:bCs/>
+          <w:szCs w:val="24"/>
+          <w:lang w:val="en-PH"/>
+        </w:rPr>
+        <w:t xml:space="preserve">A. </w:t>
+      </w:r>
+      <w:r>
+        <w:rPr>
+          <w:b/>
+          <w:bCs/>
+          <w:szCs w:val="24"/>
+          <w:lang w:val="en-PH"/>
+        </w:rPr>
+        <w:t>Challenges in Implementation</w:t>
       </w:r>
     </w:p>
     <w:p>
@@ -1496,877 +2088,392 @@
         <w:spacing w:line="480" w:lineRule="auto"/>
         <w:ind w:firstLine="710"/>
         <w:rPr>
-          <w:szCs w:val="24"/>
-        </w:rPr>
-      </w:pPr>
-      <w:r>
-        <w:rPr>
-          <w:szCs w:val="24"/>
-          <w:lang w:val="en-PH" w:eastAsia="en-PH"/>
-        </w:rPr>
-        <w:t>It is found that the acknowledgement of the importance of technologically-enhanced or Information and Communication Technology (ICT) based learning media are widely accepted by students (</w:t>
+          <w:b/>
+          <w:bCs/>
+          <w:szCs w:val="24"/>
+          <w:lang w:val="en-PH"/>
+        </w:rPr>
+      </w:pPr>
+      <w:r>
+        <w:rPr>
+          <w:szCs w:val="24"/>
+        </w:rPr>
+        <w:t xml:space="preserve">In accordance </w:t>
+      </w:r>
+      <w:r>
+        <w:rPr>
+          <w:szCs w:val="24"/>
+        </w:rPr>
+        <w:t>with</w:t>
+      </w:r>
+      <w:r>
+        <w:rPr>
+          <w:szCs w:val="24"/>
+        </w:rPr>
+        <w:t xml:space="preserve"> the studies of Al-</w:t>
       </w:r>
       <w:proofErr w:type="spellStart"/>
       <w:r>
         <w:rPr>
           <w:szCs w:val="24"/>
         </w:rPr>
-        <w:t>Wiratomo</w:t>
+        <w:t>Hunaiyyan</w:t>
       </w:r>
       <w:proofErr w:type="spellEnd"/>
       <w:r>
         <w:rPr>
           <w:szCs w:val="24"/>
         </w:rPr>
-        <w:t xml:space="preserve">, Y. &amp; </w:t>
-      </w:r>
-      <w:proofErr w:type="spellStart"/>
-      <w:r>
-        <w:rPr>
-          <w:szCs w:val="24"/>
-        </w:rPr>
-        <w:t>Mulyatna</w:t>
-      </w:r>
-      <w:proofErr w:type="spellEnd"/>
-      <w:r>
-        <w:rPr>
-          <w:szCs w:val="24"/>
-        </w:rPr>
-        <w:t>, F. 2020).</w:t>
-      </w:r>
-      <w:r>
-        <w:rPr>
-          <w:szCs w:val="24"/>
-        </w:rPr>
-        <w:t xml:space="preserve"> This acceptance highlights a growing recognition of the role that digital tools play in enhancing educational experiences and outcomes. The integration of</w:t>
-      </w:r>
-      <w:r>
-        <w:rPr>
-          <w:szCs w:val="24"/>
-        </w:rPr>
-        <w:t xml:space="preserve"> </w:t>
-      </w:r>
-      <w:r>
-        <w:rPr>
-          <w:szCs w:val="24"/>
-          <w:lang w:val="en-PH" w:eastAsia="en-PH"/>
-        </w:rPr>
-        <w:t>Information and Communication Technology</w:t>
-      </w:r>
-      <w:r>
-        <w:rPr>
-          <w:szCs w:val="24"/>
-        </w:rPr>
-        <w:t xml:space="preserve"> </w:t>
-      </w:r>
-      <w:r>
-        <w:rPr>
-          <w:szCs w:val="24"/>
-        </w:rPr>
-        <w:t>(</w:t>
-      </w:r>
-      <w:r>
-        <w:rPr>
-          <w:szCs w:val="24"/>
-        </w:rPr>
-        <w:t>ICT</w:t>
-      </w:r>
-      <w:r>
-        <w:rPr>
-          <w:szCs w:val="24"/>
-        </w:rPr>
-        <w:t>)</w:t>
-      </w:r>
-      <w:r>
-        <w:rPr>
-          <w:szCs w:val="24"/>
-        </w:rPr>
-        <w:t xml:space="preserve"> in learning environments also prepares students for a digitalized world by developing their technological competencies.</w:t>
+        <w:t>, A. et, al. (2020), Instructors and students often do not use the more advanced features of Learning Management Systems (LMS). They find that the elements that foster interaction, cooperation, and engagement are the most effective at encouraging user involvement. With the rise in the use of mobile devices, it</w:t>
+      </w:r>
+      <w:r>
+        <w:rPr>
+          <w:szCs w:val="24"/>
+        </w:rPr>
+        <w:t xml:space="preserve"> is</w:t>
+      </w:r>
+      <w:r>
+        <w:rPr>
+          <w:szCs w:val="24"/>
+        </w:rPr>
+        <w:t xml:space="preserve"> important for learning environments to be mobile-friendly. This means LMS platforms should support mobile access to course materials and collaboration. To encourage users to take full advantage of all LMS features, it's crucial to pay more attention to mobile user interface design.</w:t>
       </w:r>
     </w:p>
     <w:p>
       <w:pPr>
         <w:spacing w:after="0" w:line="480" w:lineRule="auto"/>
-        <w:ind w:right="0" w:firstLine="710"/>
-        <w:rPr>
-          <w:szCs w:val="24"/>
-        </w:rPr>
-      </w:pPr>
-      <w:r>
-        <w:rPr>
-          <w:szCs w:val="24"/>
-        </w:rPr>
-        <w:t xml:space="preserve">According to research by </w:t>
-      </w:r>
-      <w:proofErr w:type="spellStart"/>
-      <w:r>
-        <w:rPr>
-          <w:szCs w:val="24"/>
-        </w:rPr>
-        <w:t>Panergayo</w:t>
-      </w:r>
-      <w:proofErr w:type="spellEnd"/>
-      <w:r>
-        <w:rPr>
-          <w:szCs w:val="24"/>
-        </w:rPr>
-        <w:t xml:space="preserve"> (2021), students’ perceptions regarding the usefulness and ease of use of Learning Management Systems could predict their intentions to </w:t>
+        <w:ind w:firstLine="710"/>
+        <w:rPr>
+          <w:color w:val="auto"/>
+          <w:szCs w:val="24"/>
+          <w:lang w:val="en-PH"/>
+        </w:rPr>
+      </w:pPr>
+      <w:r>
+        <w:rPr>
+          <w:color w:val="auto"/>
+          <w:szCs w:val="24"/>
+          <w:lang w:val="en-PH"/>
+        </w:rPr>
+        <w:t>Additionally, the C</w:t>
+      </w:r>
+      <w:r>
+        <w:rPr>
+          <w:color w:val="auto"/>
+          <w:szCs w:val="24"/>
+          <w:lang w:val="en-PH"/>
+        </w:rPr>
+        <w:t>OVID</w:t>
+      </w:r>
+      <w:r>
+        <w:rPr>
+          <w:color w:val="auto"/>
+          <w:szCs w:val="24"/>
+          <w:lang w:val="en-PH"/>
+        </w:rPr>
+        <w:t xml:space="preserve">-19 pandemic brought exceptional challenges to Afghan universities, especially with the accommodation of Learning Management Systems (LMS) like Higher Education Learning Management Systems (HELMS) occurring for the first time. As organizations shifted to distance learning, they faced major challenges across faculty, students, and administration. This novel fulfillment of Higher Education Learning Management Systems (HELMS) highlighted a crucial gap: the lack of prior research on its effectiveness and challenges in the Afghan context. Previous investigations </w:t>
+      </w:r>
+      <w:r>
+        <w:rPr>
+          <w:color w:val="auto"/>
+          <w:szCs w:val="24"/>
+          <w:lang w:val="en-PH"/>
+        </w:rPr>
+        <w:t xml:space="preserve">by Mohammad, M. et al. (2021) </w:t>
+      </w:r>
+      <w:r>
+        <w:rPr>
+          <w:color w:val="auto"/>
+          <w:szCs w:val="24"/>
+          <w:lang w:val="en-PH"/>
+        </w:rPr>
+        <w:t>on Learning Management Systems (LMS) usage in Afghanistan, when anything too general or exclusively targeted, fa</w:t>
+      </w:r>
+      <w:r>
+        <w:rPr>
+          <w:color w:val="auto"/>
+          <w:szCs w:val="24"/>
+          <w:lang w:val="en-PH"/>
+        </w:rPr>
+        <w:t>ils</w:t>
+      </w:r>
+      <w:r>
+        <w:rPr>
+          <w:color w:val="auto"/>
+          <w:szCs w:val="24"/>
+          <w:lang w:val="en-PH"/>
+        </w:rPr>
+        <w:t xml:space="preserve"> to address its own specific problems and their causes</w:t>
+      </w:r>
+      <w:r>
+        <w:rPr>
+          <w:color w:val="auto"/>
+          <w:szCs w:val="24"/>
+          <w:lang w:val="en-PH"/>
+        </w:rPr>
+        <w:t xml:space="preserve"> that</w:t>
+      </w:r>
+      <w:r>
+        <w:rPr>
+          <w:color w:val="auto"/>
+          <w:szCs w:val="24"/>
+          <w:lang w:val="en-PH"/>
+        </w:rPr>
+        <w:t xml:space="preserve"> are related with Higher Education Learning Management Systems (</w:t>
+      </w:r>
+      <w:r>
+        <w:rPr>
+          <w:color w:val="auto"/>
+          <w:szCs w:val="24"/>
+          <w:lang w:val="en-PH"/>
+        </w:rPr>
+        <w:t>HELMS) during</w:t>
+      </w:r>
+      <w:r>
+        <w:rPr>
+          <w:color w:val="auto"/>
+          <w:szCs w:val="24"/>
+          <w:lang w:val="en-PH"/>
+        </w:rPr>
+        <w:t xml:space="preserve"> the pandemic. Thus, there is a pressing need for directed research to understand and improve the use of Higher Education Learning Management Systems </w:t>
       </w:r>
     </w:p>
     <w:p>
       <w:pPr>
         <w:spacing w:after="0" w:line="480" w:lineRule="auto"/>
-        <w:ind w:left="0" w:right="0" w:firstLine="0"/>
-        <w:rPr>
-          <w:szCs w:val="24"/>
-        </w:rPr>
-      </w:pPr>
-      <w:r>
-        <w:rPr>
-          <w:szCs w:val="24"/>
-        </w:rPr>
-        <w:t xml:space="preserve">use </w:t>
-      </w:r>
-      <w:r>
-        <w:rPr>
-          <w:szCs w:val="24"/>
-        </w:rPr>
-        <w:t>them</w:t>
-      </w:r>
-      <w:r>
-        <w:rPr>
-          <w:szCs w:val="24"/>
-        </w:rPr>
-        <w:t>. When students find Learning Management Systems to be both beneficial and user-friendly, they are more likely to integrate these tools into their learning practices.</w:t>
-      </w:r>
+        <w:ind w:firstLine="0"/>
+        <w:rPr>
+          <w:color w:val="auto"/>
+          <w:szCs w:val="24"/>
+          <w:lang w:val="en-PH"/>
+        </w:rPr>
+      </w:pPr>
     </w:p>
     <w:p>
       <w:pPr>
         <w:spacing w:after="0" w:line="480" w:lineRule="auto"/>
-        <w:ind w:right="0" w:firstLine="710"/>
-        <w:rPr>
-          <w:szCs w:val="24"/>
-        </w:rPr>
-      </w:pPr>
-      <w:r>
-        <w:rPr>
-          <w:szCs w:val="24"/>
-          <w:lang w:val="en-PH" w:eastAsia="en-PH"/>
-        </w:rPr>
-        <w:t>According</w:t>
-      </w:r>
-      <w:r>
-        <w:rPr>
-          <w:szCs w:val="24"/>
-          <w:lang w:val="en-PH" w:eastAsia="en-PH"/>
-        </w:rPr>
-        <w:t xml:space="preserve"> to the study by </w:t>
-      </w:r>
-      <w:r>
-        <w:rPr>
-          <w:szCs w:val="24"/>
-          <w:lang w:val="en-PH" w:eastAsia="en-PH"/>
-        </w:rPr>
-        <w:t>Garcia, M.B (2017)</w:t>
-      </w:r>
-      <w:r>
-        <w:rPr>
-          <w:szCs w:val="24"/>
-          <w:lang w:val="en-PH" w:eastAsia="en-PH"/>
-        </w:rPr>
-        <w:t xml:space="preserve">, it is </w:t>
-      </w:r>
-      <w:r>
-        <w:rPr>
+        <w:ind w:firstLine="0"/>
+        <w:rPr>
+          <w:color w:val="auto"/>
           <w:szCs w:val="24"/>
           <w:lang w:val="en-PH"/>
         </w:rPr>
-        <w:t>revealed</w:t>
-      </w:r>
-      <w:r>
-        <w:rPr>
-          <w:szCs w:val="24"/>
-        </w:rPr>
-        <w:t xml:space="preserve"> that internet connectivity experience has a positive relationship with perceived ease of use to Learning Management </w:t>
-      </w:r>
+      </w:pPr>
     </w:p>
     <w:p>
       <w:pPr>
         <w:spacing w:after="0" w:line="480" w:lineRule="auto"/>
-        <w:ind w:right="0" w:firstLine="0"/>
-        <w:rPr>
-          <w:rFonts w:eastAsia="ＭＳ 明朝"/>
-          <w:szCs w:val="24"/>
-          <w:lang w:eastAsia="ja-JP"/>
-        </w:rPr>
-      </w:pPr>
+        <w:ind w:firstLine="0"/>
+        <w:rPr>
+          <w:color w:val="auto"/>
+          <w:szCs w:val="24"/>
+          <w:lang w:val="en-PH"/>
+        </w:rPr>
+      </w:pPr>
+      <w:r>
+        <w:rPr>
+          <w:color w:val="auto"/>
+          <w:szCs w:val="24"/>
+          <w:lang w:val="en-PH"/>
+        </w:rPr>
+        <w:lastRenderedPageBreak/>
+        <w:br/>
+      </w:r>
+      <w:r>
+        <w:rPr>
+          <w:color w:val="auto"/>
+          <w:szCs w:val="24"/>
+          <w:lang w:val="en-PH"/>
+        </w:rPr>
+        <w:t>(</w:t>
+      </w:r>
+      <w:r>
+        <w:rPr>
+          <w:color w:val="auto"/>
+          <w:szCs w:val="24"/>
+          <w:lang w:val="en-PH"/>
+        </w:rPr>
+        <w:t>HELMS) in</w:t>
+      </w:r>
+      <w:r>
+        <w:rPr>
+          <w:color w:val="auto"/>
+          <w:szCs w:val="24"/>
+          <w:lang w:val="en-PH"/>
+        </w:rPr>
+        <w:t xml:space="preserve"> Afghan universities, ensuring better support and adaption for all stakeholders involved. </w:t>
+      </w:r>
     </w:p>
     <w:p>
       <w:pPr>
         <w:spacing w:after="0" w:line="480" w:lineRule="auto"/>
-        <w:ind w:right="0" w:firstLine="0"/>
-        <w:rPr>
-          <w:szCs w:val="24"/>
-        </w:rPr>
-      </w:pPr>
-      <w:r>
-        <w:rPr>
-          <w:szCs w:val="24"/>
-        </w:rPr>
-        <w:t>Systems (LMS) and E-Learning as a whole. Additionally, students are more likely to adopt and use the system given the high-speed internet.</w:t>
+        <w:ind w:firstLine="710"/>
+        <w:rPr>
+          <w:color w:val="auto"/>
+          <w:szCs w:val="24"/>
+          <w:lang w:val="en-PH"/>
+        </w:rPr>
+      </w:pPr>
+      <w:r>
+        <w:rPr>
+          <w:color w:val="auto"/>
+          <w:szCs w:val="24"/>
+          <w:lang w:val="en-PH"/>
+        </w:rPr>
+        <w:t xml:space="preserve">The findings of </w:t>
+      </w:r>
+      <w:proofErr w:type="spellStart"/>
+      <w:r>
+        <w:rPr>
+          <w:color w:val="auto"/>
+          <w:szCs w:val="24"/>
+          <w:lang w:val="en-PH"/>
+        </w:rPr>
+        <w:t>Dlalisa</w:t>
+      </w:r>
+      <w:proofErr w:type="spellEnd"/>
+      <w:r>
+        <w:rPr>
+          <w:color w:val="auto"/>
+          <w:szCs w:val="24"/>
+          <w:lang w:val="en-PH"/>
+        </w:rPr>
+        <w:t xml:space="preserve">, S. and Govender, D. W. (2020) reveal a significant gap between the intended and actual use of the Blackboard LMS by academics. Although there is a clear intention among academics to use the authorized LMS, the actual utilization is minimal, especially in student-centered educational activities. This discrepancy is largely attributed to varying levels of computer proficiency and limited expertise with the LMS among academics. The results suggest a need for more comprehensive training and upskilling for all educators responsible for teaching. By enhancing their skills in using LMS </w:t>
       </w:r>
     </w:p>
     <w:p>
       <w:pPr>
         <w:spacing w:after="0" w:line="480" w:lineRule="auto"/>
-        <w:ind w:right="0" w:firstLine="710"/>
-        <w:rPr>
-          <w:szCs w:val="24"/>
-        </w:rPr>
-      </w:pPr>
-      <w:r>
-        <w:rPr>
-          <w:szCs w:val="24"/>
-        </w:rPr>
-        <w:t xml:space="preserve">In addition, </w:t>
-      </w:r>
-      <w:proofErr w:type="spellStart"/>
-      <w:r>
-        <w:rPr>
-          <w:szCs w:val="24"/>
-        </w:rPr>
-        <w:t>Murshithaa</w:t>
-      </w:r>
-      <w:proofErr w:type="spellEnd"/>
-      <w:r>
-        <w:rPr>
-          <w:szCs w:val="24"/>
-        </w:rPr>
-        <w:t xml:space="preserve">, S. M. &amp; Wickramarachchi R. (2015) investigated on the three </w:t>
-      </w:r>
-      <w:r>
-        <w:rPr>
-          <w:szCs w:val="24"/>
-        </w:rPr>
-        <w:t>aspects</w:t>
-      </w:r>
-      <w:r>
-        <w:rPr>
-          <w:szCs w:val="24"/>
-        </w:rPr>
-        <w:t xml:space="preserve"> of qualities of Learning Management Systems (LMS), namely system quality, information quality and service quality. System quality is user-system interaction effectiveness. System quality includes perceived usability, help options, speed, user-friendliness, security, and responsiveness. Th</w:t>
-      </w:r>
-      <w:r>
-        <w:rPr>
-          <w:szCs w:val="24"/>
-        </w:rPr>
-        <w:t>eir</w:t>
-      </w:r>
-      <w:r>
-        <w:rPr>
-          <w:szCs w:val="24"/>
-        </w:rPr>
-        <w:t xml:space="preserve"> study found that system quality explains 18.8% of student LMS adoption. Students adopted their </w:t>
-      </w:r>
-      <w:r>
-        <w:rPr>
-          <w:szCs w:val="24"/>
-        </w:rPr>
-        <w:t>Learning Management System (</w:t>
-      </w:r>
-      <w:r>
-        <w:rPr>
-          <w:szCs w:val="24"/>
-        </w:rPr>
-        <w:t>LMS</w:t>
-      </w:r>
-      <w:r>
-        <w:rPr>
-          <w:szCs w:val="24"/>
-        </w:rPr>
-        <w:t>)</w:t>
-      </w:r>
-      <w:r>
-        <w:rPr>
-          <w:szCs w:val="24"/>
-        </w:rPr>
-        <w:t xml:space="preserve"> because it met their quality expectations</w:t>
-      </w:r>
-      <w:r>
-        <w:rPr>
-          <w:szCs w:val="24"/>
-        </w:rPr>
-        <w:t xml:space="preserve">. Service Quality also played a crucial role in the adoption of Learning Management System (LMS) as it explains the 23% variation on </w:t>
-      </w:r>
-      <w:r>
-        <w:rPr>
-          <w:szCs w:val="24"/>
-        </w:rPr>
-        <w:t>students’ LMS</w:t>
-      </w:r>
-      <w:r>
-        <w:rPr>
-          <w:szCs w:val="24"/>
-        </w:rPr>
-        <w:t xml:space="preserve"> adoption at department of Industrial Management</w:t>
-      </w:r>
-      <w:r>
-        <w:rPr>
-          <w:szCs w:val="24"/>
-        </w:rPr>
-        <w:t xml:space="preserve">. Information quality impacts LMS </w:t>
-      </w:r>
-      <w:r>
-        <w:rPr>
-          <w:szCs w:val="24"/>
-        </w:rPr>
-        <w:t>usability. If</w:t>
-      </w:r>
-      <w:r>
-        <w:rPr>
-          <w:szCs w:val="24"/>
-        </w:rPr>
-        <w:t xml:space="preserve"> the </w:t>
-      </w:r>
-      <w:r>
-        <w:rPr>
-          <w:szCs w:val="24"/>
-        </w:rPr>
-        <w:t>Learning Management System (LMS)</w:t>
-      </w:r>
-      <w:r>
-        <w:rPr>
-          <w:szCs w:val="24"/>
-        </w:rPr>
-        <w:t xml:space="preserve"> provides clear, accurate, and complete information, learners will find it easier to use. High information quality satisfaction influenced the study's respondents' </w:t>
-      </w:r>
-      <w:r>
-        <w:rPr>
-          <w:szCs w:val="24"/>
-        </w:rPr>
-        <w:t>Learning Management System (LMS)</w:t>
-      </w:r>
-      <w:r>
-        <w:rPr>
-          <w:szCs w:val="24"/>
-        </w:rPr>
-        <w:t xml:space="preserve"> adoption. Survey respondents rated information quality the highest of the three </w:t>
-      </w:r>
-      <w:r>
-        <w:rPr>
-          <w:szCs w:val="24"/>
-        </w:rPr>
-        <w:t>qualitie</w:t>
-      </w:r>
-      <w:r>
-        <w:rPr>
-          <w:szCs w:val="24"/>
-        </w:rPr>
-        <w:t>s and explained</w:t>
-      </w:r>
-      <w:r>
-        <w:rPr>
-          <w:szCs w:val="24"/>
-        </w:rPr>
-        <w:t xml:space="preserve"> 42.5% of student LMS adoption.</w:t>
+        <w:ind w:left="0" w:firstLine="0"/>
+        <w:rPr>
+          <w:color w:val="auto"/>
+          <w:szCs w:val="24"/>
+          <w:lang w:val="en-PH"/>
+        </w:rPr>
+      </w:pPr>
+      <w:r>
+        <w:rPr>
+          <w:color w:val="auto"/>
+          <w:szCs w:val="24"/>
+          <w:lang w:val="en-PH"/>
+        </w:rPr>
+        <w:t>systems, academics would be better equipped to integrate these tools effectively into their teaching practices, thereby improving both acceptance and usage of the technology.</w:t>
       </w:r>
     </w:p>
     <w:p>
       <w:pPr>
-        <w:spacing w:line="480" w:lineRule="auto"/>
-        <w:ind w:firstLine="710"/>
-        <w:rPr>
-          <w:szCs w:val="24"/>
-        </w:rPr>
-      </w:pPr>
-      <w:r>
-        <w:rPr>
-          <w:szCs w:val="24"/>
-        </w:rPr>
-        <w:t>Similarly, Haddad FS. (2018)’s assessment on Learning Management Systems (LMS) interprets that evaluating these systems is crucial for the effective implementation of distance learning courses. This data indicates that the important factors impacting distance learners' satisfaction include four independent variables: information quality, service quality, perceived usefulness, and system quality, along with two dependent variables: net benefit and user satisfaction. In particular, system quality has the greatest impact on student LMS quality satisfaction.</w:t>
+        <w:spacing w:after="0" w:line="480" w:lineRule="auto"/>
+        <w:ind w:left="0" w:firstLine="720"/>
+        <w:rPr>
+          <w:color w:val="auto"/>
+          <w:szCs w:val="24"/>
+        </w:rPr>
+      </w:pPr>
+      <w:r>
+        <w:rPr>
+          <w:color w:val="auto"/>
+          <w:szCs w:val="24"/>
+        </w:rPr>
+        <w:t xml:space="preserve">Moreover, </w:t>
+      </w:r>
+      <w:r>
+        <w:rPr>
+          <w:color w:val="auto"/>
+          <w:szCs w:val="24"/>
+        </w:rPr>
+        <w:t xml:space="preserve">as </w:t>
+      </w:r>
+      <w:r>
+        <w:rPr>
+          <w:color w:val="auto"/>
+          <w:szCs w:val="24"/>
+        </w:rPr>
+        <w:t>stated by</w:t>
+      </w:r>
+      <w:r>
+        <w:rPr>
+          <w:color w:val="auto"/>
+          <w:szCs w:val="24"/>
+        </w:rPr>
+        <w:t xml:space="preserve"> Al-</w:t>
+      </w:r>
+      <w:proofErr w:type="spellStart"/>
+      <w:r>
+        <w:rPr>
+          <w:color w:val="auto"/>
+          <w:szCs w:val="24"/>
+        </w:rPr>
+        <w:t>Dhief</w:t>
+      </w:r>
+      <w:proofErr w:type="spellEnd"/>
+      <w:r>
+        <w:rPr>
+          <w:color w:val="auto"/>
+          <w:szCs w:val="24"/>
+        </w:rPr>
+        <w:t>, F.</w:t>
+      </w:r>
+      <w:r>
+        <w:rPr>
+          <w:color w:val="auto"/>
+          <w:szCs w:val="24"/>
+        </w:rPr>
+        <w:t xml:space="preserve"> et</w:t>
+      </w:r>
+      <w:r>
+        <w:rPr>
+          <w:color w:val="auto"/>
+          <w:szCs w:val="24"/>
+        </w:rPr>
+        <w:t xml:space="preserve"> </w:t>
+      </w:r>
+      <w:r>
+        <w:rPr>
+          <w:color w:val="auto"/>
+          <w:szCs w:val="24"/>
+        </w:rPr>
+        <w:t>al. (2024), Learning Management Systems (LMS) are designed to facilitate effective course setup and administration, offering clear benefits for teaching. Despite these advantages, many faculty members and university staff remain reluctant to fully embrace LMSs in their teaching practices. The underuse of LMS technology in higher education settings is influenced by various factors, including teachers'</w:t>
+      </w:r>
+      <w:r>
+        <w:rPr>
+          <w:rFonts w:eastAsia="MS Mincho" w:hint="eastAsia"/>
+          <w:color w:val="auto"/>
+          <w:szCs w:val="24"/>
+          <w:lang w:eastAsia="ja-JP"/>
+        </w:rPr>
+        <w:t xml:space="preserve"> </w:t>
+      </w:r>
+      <w:r>
+        <w:rPr>
+          <w:color w:val="auto"/>
+          <w:szCs w:val="24"/>
+        </w:rPr>
+        <w:t xml:space="preserve">self-efficacy, instructional goals, and perceptions of the system. Additionally, the availability of time, support services, and resources plays a significant role. Educators are pivotal in integrating new technologies into the classroom, making it crucial to identify and </w:t>
       </w:r>
     </w:p>
     <w:p>
       <w:pPr>
-        <w:spacing w:line="480" w:lineRule="auto"/>
-        <w:ind w:firstLine="0"/>
-        <w:rPr>
-          <w:szCs w:val="24"/>
-        </w:rPr>
-      </w:pPr>
+        <w:spacing w:after="0" w:line="480" w:lineRule="auto"/>
+        <w:ind w:left="0" w:firstLine="0"/>
+        <w:rPr>
+          <w:color w:val="auto"/>
+          <w:szCs w:val="24"/>
+        </w:rPr>
+      </w:pPr>
+      <w:r>
+        <w:rPr>
+          <w:color w:val="auto"/>
+          <w:szCs w:val="24"/>
+        </w:rPr>
+        <w:t>address the factors that motivate and drive them. Understanding these elements is essential for fostering an environment where technology is effectively encouraged and utilized to enhance student learning.</w:t>
+      </w:r>
     </w:p>
     <w:p>
       <w:pPr>
         <w:spacing w:after="0" w:line="480" w:lineRule="auto"/>
-        <w:ind w:left="0" w:right="0" w:firstLine="0"/>
-        <w:rPr>
-          <w:rFonts w:eastAsia="ＭＳ 明朝"/>
-          <w:b/>
-          <w:bCs/>
-          <w:szCs w:val="24"/>
-          <w:shd w:val="clear" w:color="auto" w:fill="FFFFFF"/>
-          <w:lang w:val="en-PH" w:eastAsia="ja-JP"/>
-        </w:rPr>
-      </w:pPr>
-    </w:p>
-    <w:p>
-      <w:pPr>
-        <w:spacing w:after="0" w:line="480" w:lineRule="auto"/>
-        <w:ind w:left="0" w:right="0" w:firstLine="0"/>
-        <w:rPr>
-          <w:b/>
-          <w:bCs/>
-          <w:szCs w:val="24"/>
-          <w:shd w:val="clear" w:color="auto" w:fill="FFFFFF"/>
-          <w:lang w:val="en-PH" w:eastAsia="en-PH"/>
-        </w:rPr>
-      </w:pPr>
-      <w:r>
-        <w:rPr>
-          <w:b/>
-          <w:bCs/>
-          <w:szCs w:val="24"/>
-          <w:shd w:val="clear" w:color="auto" w:fill="FFFFFF"/>
-          <w:lang w:val="en-PH" w:eastAsia="en-PH"/>
-        </w:rPr>
-        <w:t>School Implementation</w:t>
-      </w:r>
-      <w:r>
-        <w:rPr>
-          <w:b/>
-          <w:bCs/>
-          <w:szCs w:val="24"/>
-          <w:shd w:val="clear" w:color="auto" w:fill="FFFFFF"/>
-          <w:lang w:val="en-PH" w:eastAsia="en-PH"/>
-        </w:rPr>
-        <w:t xml:space="preserve"> of a Learning Management System</w:t>
-      </w:r>
-    </w:p>
-    <w:p>
-      <w:pPr>
-        <w:spacing w:line="480" w:lineRule="auto"/>
-        <w:rPr>
-          <w:b/>
-          <w:bCs/>
-          <w:szCs w:val="24"/>
-          <w:lang w:val="en-PH"/>
-        </w:rPr>
-      </w:pPr>
-      <w:r>
-        <w:rPr>
-          <w:b/>
-          <w:bCs/>
-          <w:szCs w:val="24"/>
-          <w:lang w:val="en-PH"/>
-        </w:rPr>
-        <w:t xml:space="preserve">A. </w:t>
-      </w:r>
-      <w:r>
-        <w:rPr>
-          <w:b/>
-          <w:bCs/>
-          <w:szCs w:val="24"/>
-          <w:lang w:val="en-PH"/>
-        </w:rPr>
-        <w:t>Challenges in Implementation</w:t>
-      </w:r>
-    </w:p>
-    <w:p>
-      <w:pPr>
-        <w:spacing w:line="480" w:lineRule="auto"/>
-        <w:ind w:firstLine="710"/>
-        <w:rPr>
-          <w:b/>
-          <w:bCs/>
-          <w:szCs w:val="24"/>
-          <w:lang w:val="en-PH"/>
-        </w:rPr>
-      </w:pPr>
-      <w:r>
-        <w:rPr>
-          <w:szCs w:val="24"/>
-        </w:rPr>
-        <w:t xml:space="preserve">In accordance </w:t>
-      </w:r>
-      <w:r>
-        <w:rPr>
-          <w:szCs w:val="24"/>
-        </w:rPr>
-        <w:t>with</w:t>
-      </w:r>
-      <w:r>
-        <w:rPr>
-          <w:szCs w:val="24"/>
-        </w:rPr>
-        <w:t xml:space="preserve"> the studies of Al-</w:t>
-      </w:r>
-      <w:proofErr w:type="spellStart"/>
-      <w:r>
-        <w:rPr>
-          <w:szCs w:val="24"/>
-        </w:rPr>
-        <w:t>Hunaiyyan</w:t>
-      </w:r>
-      <w:proofErr w:type="spellEnd"/>
-      <w:r>
-        <w:rPr>
-          <w:szCs w:val="24"/>
-        </w:rPr>
-        <w:t>, A. et, al. (2020), Instructors and students often do not use the more advanced features of Learning Management Systems (LMS). They find that the elements that foster interaction, cooperation, and engagement are the most effective at encouraging user involvement. With the rise in the use of mobile devices, it</w:t>
-      </w:r>
-      <w:r>
-        <w:rPr>
-          <w:szCs w:val="24"/>
-        </w:rPr>
-        <w:t xml:space="preserve"> is</w:t>
-      </w:r>
-      <w:r>
-        <w:rPr>
-          <w:szCs w:val="24"/>
-        </w:rPr>
-        <w:t xml:space="preserve"> important for learning environments to be mobile-friendly. This means LMS platforms should support mobile access to course materials and collaboration. To encourage users to take full advantage of all LMS features, it's crucial to pay more attention to mobile user interface design.</w:t>
-      </w:r>
-    </w:p>
-    <w:p>
-      <w:pPr>
-        <w:spacing w:after="0" w:line="480" w:lineRule="auto"/>
-        <w:ind w:firstLine="710"/>
-        <w:rPr>
-          <w:color w:val="auto"/>
-          <w:szCs w:val="24"/>
-          <w:lang w:val="en-PH"/>
-        </w:rPr>
-      </w:pPr>
-      <w:r>
-        <w:rPr>
-          <w:color w:val="auto"/>
-          <w:szCs w:val="24"/>
-          <w:lang w:val="en-PH"/>
-        </w:rPr>
-        <w:t>Additionally, the C</w:t>
-      </w:r>
-      <w:r>
-        <w:rPr>
-          <w:color w:val="auto"/>
-          <w:szCs w:val="24"/>
-          <w:lang w:val="en-PH"/>
-        </w:rPr>
-        <w:t>OVID</w:t>
-      </w:r>
-      <w:r>
-        <w:rPr>
-          <w:color w:val="auto"/>
-          <w:szCs w:val="24"/>
-          <w:lang w:val="en-PH"/>
-        </w:rPr>
-        <w:t xml:space="preserve">-19 pandemic brought exceptional challenges to Afghan universities, especially with the accommodation of Learning Management Systems (LMS) like Higher Education Learning Management Systems (HELMS) occurring for the first time. As organizations shifted to distance learning, they faced major challenges across faculty, students, and administration. This novel fulfillment of Higher Education Learning Management Systems (HELMS) highlighted a crucial gap: the lack of prior research on its effectiveness and challenges in the Afghan context. Previous investigations </w:t>
-      </w:r>
-      <w:r>
-        <w:rPr>
-          <w:color w:val="auto"/>
-          <w:szCs w:val="24"/>
-          <w:lang w:val="en-PH"/>
-        </w:rPr>
-        <w:t xml:space="preserve">by Mohammad, M. et al. (2021) </w:t>
-      </w:r>
-      <w:r>
-        <w:rPr>
-          <w:color w:val="auto"/>
-          <w:szCs w:val="24"/>
-          <w:lang w:val="en-PH"/>
-        </w:rPr>
-        <w:t>on Learning Management Systems (LMS) usage in Afghanistan, when anything too general or exclusively targeted, fa</w:t>
-      </w:r>
-      <w:r>
-        <w:rPr>
-          <w:color w:val="auto"/>
-          <w:szCs w:val="24"/>
-          <w:lang w:val="en-PH"/>
-        </w:rPr>
-        <w:t>ils</w:t>
-      </w:r>
-      <w:r>
-        <w:rPr>
-          <w:color w:val="auto"/>
-          <w:szCs w:val="24"/>
-          <w:lang w:val="en-PH"/>
-        </w:rPr>
-        <w:t xml:space="preserve"> to address its own specific problems and their causes</w:t>
-      </w:r>
-      <w:r>
-        <w:rPr>
-          <w:color w:val="auto"/>
-          <w:szCs w:val="24"/>
-          <w:lang w:val="en-PH"/>
-        </w:rPr>
-        <w:t xml:space="preserve"> that</w:t>
-      </w:r>
-      <w:r>
-        <w:rPr>
-          <w:color w:val="auto"/>
-          <w:szCs w:val="24"/>
-          <w:lang w:val="en-PH"/>
-        </w:rPr>
-        <w:t xml:space="preserve"> are related with Higher Education Learning Management Systems (</w:t>
-      </w:r>
-      <w:r>
-        <w:rPr>
-          <w:color w:val="auto"/>
-          <w:szCs w:val="24"/>
-          <w:lang w:val="en-PH"/>
-        </w:rPr>
-        <w:t>HELMS) during</w:t>
-      </w:r>
-      <w:r>
-        <w:rPr>
-          <w:color w:val="auto"/>
-          <w:szCs w:val="24"/>
-          <w:lang w:val="en-PH"/>
-        </w:rPr>
-        <w:t xml:space="preserve"> the pandemic. Thus, there is a pressing need for directed research to understand and improve the use of Higher Education Learning Management Systems </w:t>
-      </w:r>
-    </w:p>
-    <w:p>
-      <w:pPr>
-        <w:spacing w:after="0" w:line="480" w:lineRule="auto"/>
-        <w:ind w:firstLine="0"/>
-        <w:rPr>
-          <w:rFonts w:eastAsia="ＭＳ 明朝"/>
-          <w:color w:val="auto"/>
-          <w:szCs w:val="24"/>
-          <w:lang w:val="en-PH" w:eastAsia="ja-JP"/>
-        </w:rPr>
-      </w:pPr>
-    </w:p>
-    <w:p>
-      <w:pPr>
-        <w:spacing w:after="0" w:line="480" w:lineRule="auto"/>
-        <w:ind w:firstLine="0"/>
-        <w:rPr>
-          <w:rFonts w:eastAsia="ＭＳ 明朝"/>
-          <w:color w:val="auto"/>
-          <w:szCs w:val="24"/>
-          <w:lang w:val="en-PH" w:eastAsia="ja-JP"/>
-        </w:rPr>
-      </w:pPr>
-    </w:p>
-    <w:p>
-      <w:pPr>
-        <w:spacing w:after="0" w:line="480" w:lineRule="auto"/>
-        <w:ind w:firstLine="0"/>
-        <w:rPr>
-          <w:rFonts w:eastAsia="ＭＳ 明朝"/>
-          <w:color w:val="auto"/>
-          <w:szCs w:val="24"/>
-          <w:lang w:val="en-PH" w:eastAsia="ja-JP"/>
-        </w:rPr>
-      </w:pPr>
-    </w:p>
-    <w:p>
-      <w:pPr>
-        <w:spacing w:after="0" w:line="480" w:lineRule="auto"/>
-        <w:ind w:firstLine="0"/>
-        <w:rPr>
-          <w:color w:val="auto"/>
-          <w:szCs w:val="24"/>
-          <w:lang w:val="en-PH"/>
-        </w:rPr>
-      </w:pPr>
-      <w:r>
-        <w:rPr>
-          <w:color w:val="auto"/>
-          <w:szCs w:val="24"/>
-          <w:lang w:val="en-PH"/>
-        </w:rPr>
-        <w:t>(</w:t>
-      </w:r>
-      <w:r>
-        <w:rPr>
-          <w:color w:val="auto"/>
-          <w:szCs w:val="24"/>
-          <w:lang w:val="en-PH"/>
-        </w:rPr>
-        <w:t>HELMS) in</w:t>
-      </w:r>
-      <w:r>
-        <w:rPr>
-          <w:color w:val="auto"/>
-          <w:szCs w:val="24"/>
-          <w:lang w:val="en-PH"/>
-        </w:rPr>
-        <w:t xml:space="preserve"> Afghan universities, ensuring better support and adaption for all stakeholders involved. </w:t>
-      </w:r>
-    </w:p>
-    <w:p>
-      <w:pPr>
-        <w:spacing w:after="0" w:line="480" w:lineRule="auto"/>
-        <w:ind w:firstLine="710"/>
-        <w:rPr>
-          <w:color w:val="auto"/>
-          <w:szCs w:val="24"/>
-          <w:lang w:val="en-PH"/>
-        </w:rPr>
-      </w:pPr>
-      <w:r>
-        <w:rPr>
-          <w:color w:val="auto"/>
-          <w:szCs w:val="24"/>
-          <w:lang w:val="en-PH"/>
-        </w:rPr>
-        <w:t xml:space="preserve">The findings of </w:t>
-      </w:r>
-      <w:proofErr w:type="spellStart"/>
-      <w:r>
-        <w:rPr>
-          <w:color w:val="auto"/>
-          <w:szCs w:val="24"/>
-          <w:lang w:val="en-PH"/>
-        </w:rPr>
-        <w:t>Dlalisa</w:t>
-      </w:r>
-      <w:proofErr w:type="spellEnd"/>
-      <w:r>
-        <w:rPr>
-          <w:color w:val="auto"/>
-          <w:szCs w:val="24"/>
-          <w:lang w:val="en-PH"/>
-        </w:rPr>
-        <w:t xml:space="preserve">, S. and Govender, D. W. (2020) reveal a significant gap between the intended and actual use of the Blackboard LMS by academics. Although there is a clear intention among academics to use the authorized LMS, the actual utilization is minimal, especially in student-centered educational activities. This discrepancy is largely attributed to varying levels of computer proficiency and limited expertise with the LMS among academics. The results suggest a need for more comprehensive training and upskilling for all educators responsible for teaching. By enhancing their skills in using LMS </w:t>
-      </w:r>
-    </w:p>
-    <w:p>
-      <w:pPr>
-        <w:spacing w:after="0" w:line="480" w:lineRule="auto"/>
-        <w:ind w:left="0" w:firstLine="0"/>
-        <w:rPr>
-          <w:color w:val="auto"/>
-          <w:szCs w:val="24"/>
-          <w:lang w:val="en-PH"/>
-        </w:rPr>
-      </w:pPr>
-      <w:r>
-        <w:rPr>
-          <w:color w:val="auto"/>
-          <w:szCs w:val="24"/>
-          <w:lang w:val="en-PH"/>
-        </w:rPr>
-        <w:t>systems, academics would be better equipped to integrate these tools effectively into their teaching practices, thereby improving both acceptance and usage of the technology.</w:t>
-      </w:r>
-    </w:p>
-    <w:p>
-      <w:pPr>
-        <w:spacing w:after="0" w:line="480" w:lineRule="auto"/>
-        <w:ind w:firstLine="710"/>
-        <w:rPr>
-          <w:color w:val="auto"/>
-          <w:szCs w:val="24"/>
-        </w:rPr>
-      </w:pPr>
-      <w:r>
-        <w:rPr>
-          <w:color w:val="auto"/>
-          <w:szCs w:val="24"/>
-        </w:rPr>
-        <w:t xml:space="preserve">Moreover, </w:t>
-      </w:r>
-      <w:r>
-        <w:rPr>
-          <w:color w:val="auto"/>
-          <w:szCs w:val="24"/>
-        </w:rPr>
-        <w:t xml:space="preserve">as </w:t>
-      </w:r>
-      <w:r>
-        <w:rPr>
-          <w:color w:val="auto"/>
-          <w:szCs w:val="24"/>
-        </w:rPr>
-        <w:t>stated by</w:t>
-      </w:r>
-      <w:r>
-        <w:rPr>
-          <w:color w:val="auto"/>
-          <w:szCs w:val="24"/>
-        </w:rPr>
-        <w:t xml:space="preserve"> Al-</w:t>
-      </w:r>
-      <w:proofErr w:type="spellStart"/>
-      <w:r>
-        <w:rPr>
-          <w:color w:val="auto"/>
-          <w:szCs w:val="24"/>
-        </w:rPr>
-        <w:t>Dhief</w:t>
-      </w:r>
-      <w:proofErr w:type="spellEnd"/>
-      <w:r>
-        <w:rPr>
-          <w:color w:val="auto"/>
-          <w:szCs w:val="24"/>
-        </w:rPr>
-        <w:t>, F.</w:t>
-      </w:r>
-      <w:r>
-        <w:rPr>
-          <w:color w:val="auto"/>
-          <w:szCs w:val="24"/>
-        </w:rPr>
-        <w:t xml:space="preserve"> et</w:t>
-      </w:r>
-      <w:r>
-        <w:rPr>
-          <w:color w:val="auto"/>
-          <w:szCs w:val="24"/>
-        </w:rPr>
-        <w:t xml:space="preserve"> </w:t>
-      </w:r>
-      <w:r>
-        <w:rPr>
-          <w:color w:val="auto"/>
-          <w:szCs w:val="24"/>
-        </w:rPr>
-        <w:t>al. (2024), Learning Management Systems (LMS) are designed to facilitate effective course setup and administration, offering clear benefits for teaching. Despite these advantages, many faculty members and university staff remain reluctant to fully embrace LMSs in their teaching practices. The underuse of LMS technology in higher education settings is influenced by various factors, including teachers'</w:t>
-      </w:r>
-      <w:r>
-        <w:rPr>
-          <w:rFonts w:eastAsia="ＭＳ 明朝" w:hint="eastAsia"/>
-          <w:color w:val="auto"/>
-          <w:szCs w:val="24"/>
-          <w:lang w:eastAsia="ja-JP"/>
-        </w:rPr>
-        <w:t xml:space="preserve"> </w:t>
-      </w:r>
-      <w:r>
-        <w:rPr>
-          <w:color w:val="auto"/>
-          <w:szCs w:val="24"/>
-        </w:rPr>
-        <w:t xml:space="preserve">self-efficacy, instructional goals, and perceptions of the system. Additionally, the availability of time, support services, and resources plays a significant role. Educators are pivotal in integrating new technologies into the classroom, making it crucial to identify and </w:t>
-      </w:r>
-    </w:p>
-    <w:p>
-      <w:pPr>
-        <w:spacing w:after="0" w:line="480" w:lineRule="auto"/>
-        <w:ind w:left="0" w:firstLine="0"/>
-        <w:rPr>
-          <w:color w:val="auto"/>
-          <w:szCs w:val="24"/>
-        </w:rPr>
-      </w:pPr>
-      <w:r>
-        <w:rPr>
-          <w:color w:val="auto"/>
-          <w:szCs w:val="24"/>
-        </w:rPr>
-        <w:t>address the factors that motivate and drive them. Understanding these elements is essential for fostering an environment where technology is effectively encouraged and utilized to enhance student learning.</w:t>
-      </w:r>
-    </w:p>
-    <w:p>
-      <w:pPr>
-        <w:spacing w:after="0" w:line="480" w:lineRule="auto"/>
         <w:jc w:val="left"/>
         <w:rPr>
-          <w:rFonts w:eastAsia="ＭＳ 明朝"/>
+          <w:rFonts w:eastAsia="MS Mincho"/>
           <w:b/>
           <w:bCs/>
           <w:color w:val="auto"/>
@@ -2380,7 +2487,7 @@
         <w:spacing w:after="0" w:line="480" w:lineRule="auto"/>
         <w:jc w:val="left"/>
         <w:rPr>
-          <w:rFonts w:eastAsia="ＭＳ 明朝"/>
+          <w:rFonts w:eastAsia="MS Mincho"/>
           <w:b/>
           <w:bCs/>
           <w:color w:val="auto"/>
@@ -2394,19 +2501,14 @@
         <w:spacing w:after="0" w:line="480" w:lineRule="auto"/>
         <w:jc w:val="left"/>
         <w:rPr>
-          <w:rFonts w:eastAsia="ＭＳ 明朝"/>
           <w:b/>
           <w:bCs/>
           <w:color w:val="auto"/>
           <w:szCs w:val="24"/>
-          <w:lang w:val="en-PH" w:eastAsia="ja-JP"/>
-        </w:rPr>
-      </w:pPr>
-    </w:p>
-    <w:p>
-      <w:pPr>
-        <w:spacing w:after="0" w:line="480" w:lineRule="auto"/>
-        <w:jc w:val="left"/>
+          <w:lang w:val="en-PH"/>
+        </w:rPr>
+      </w:pPr>
+      <w:r>
         <w:rPr>
           <w:b/>
           <w:bCs/>
@@ -2414,7 +2516,9 @@
           <w:szCs w:val="24"/>
           <w:lang w:val="en-PH"/>
         </w:rPr>
-      </w:pPr>
+        <w:lastRenderedPageBreak/>
+        <w:br/>
+      </w:r>
       <w:r>
         <w:rPr>
           <w:b/>
@@ -2605,9 +2709,7 @@
         <w:spacing w:line="480" w:lineRule="auto"/>
         <w:ind w:firstLine="710"/>
         <w:rPr>
-          <w:rFonts w:eastAsia="ＭＳ 明朝"/>
-          <w:szCs w:val="24"/>
-          <w:lang w:eastAsia="ja-JP"/>
+          <w:szCs w:val="24"/>
         </w:rPr>
       </w:pPr>
       <w:r>
@@ -2704,9 +2806,7 @@
         <w:spacing w:line="480" w:lineRule="auto"/>
         <w:ind w:firstLine="0"/>
         <w:rPr>
-          <w:rFonts w:eastAsia="ＭＳ 明朝"/>
-          <w:szCs w:val="24"/>
-          <w:lang w:eastAsia="ja-JP"/>
+          <w:szCs w:val="24"/>
         </w:rPr>
       </w:pPr>
     </w:p>
@@ -2715,7 +2815,9 @@
         <w:spacing w:line="480" w:lineRule="auto"/>
         <w:ind w:firstLine="0"/>
         <w:rPr>
-          <w:szCs w:val="24"/>
+          <w:rFonts w:eastAsia="MS Mincho"/>
+          <w:szCs w:val="24"/>
+          <w:lang w:eastAsia="ja-JP"/>
         </w:rPr>
       </w:pPr>
       <w:r>
@@ -2900,9 +3002,7 @@
         <w:spacing w:line="480" w:lineRule="auto"/>
         <w:ind w:firstLine="710"/>
         <w:rPr>
-          <w:rFonts w:eastAsia="ＭＳ 明朝"/>
-          <w:szCs w:val="24"/>
-          <w:lang w:eastAsia="ja-JP"/>
+          <w:szCs w:val="24"/>
         </w:rPr>
       </w:pPr>
       <w:r>
@@ -2937,9 +3037,7 @@
         <w:spacing w:line="480" w:lineRule="auto"/>
         <w:ind w:firstLine="0"/>
         <w:rPr>
-          <w:rFonts w:eastAsia="ＭＳ 明朝"/>
-          <w:szCs w:val="24"/>
-          <w:lang w:eastAsia="ja-JP"/>
+          <w:szCs w:val="24"/>
         </w:rPr>
       </w:pPr>
     </w:p>
@@ -2948,7 +3046,9 @@
         <w:spacing w:line="480" w:lineRule="auto"/>
         <w:ind w:firstLine="0"/>
         <w:rPr>
-          <w:szCs w:val="24"/>
+          <w:rFonts w:eastAsia="MS Mincho"/>
+          <w:szCs w:val="24"/>
+          <w:lang w:eastAsia="ja-JP"/>
         </w:rPr>
       </w:pPr>
       <w:r>
@@ -2959,8 +3059,8 @@
       </w:r>
     </w:p>
     <w:sectPr>
-      <w:headerReference w:type="default" r:id="rId11"/>
-      <w:footerReference w:type="default" r:id="rId12"/>
+      <w:headerReference w:type="default" r:id="rId10"/>
+      <w:footerReference w:type="default" r:id="rId11"/>
       <w:pgSz w:w="11906" w:h="16838" w:code="9"/>
       <w:pgMar w:top="1440" w:right="1440" w:bottom="1440" w:left="1440" w:header="720" w:footer="720" w:gutter="0"/>
       <w:pgNumType w:start="0"/>
@@ -3451,7 +3551,7 @@
         </mc:Choice>
         <mc:Fallback>
           <w:pict>
-            <v:rect w14:anchorId="365F6FEA" id="Rectangle 25" o:spid="_x0000_s1026" style="position:absolute;margin-left:478.55pt;margin-top:9.05pt;width:16.2pt;height:25.8pt;z-index:251665408;visibility:visible;mso-wrap-style:square;mso-width-percent:0;mso-height-percent:0;mso-wrap-distance-left:9pt;mso-wrap-distance-top:0;mso-wrap-distance-right:9pt;mso-wrap-distance-bottom:0;mso-position-horizontal:absolute;mso-position-horizontal-relative:text;mso-position-vertical:absolute;mso-position-vertical-relative:text;mso-width-percent:0;mso-height-percent:0;mso-width-relative:page;mso-height-relative:page;v-text-anchor:top" o:gfxdata="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" strokecolor="white"/>
+            <v:rect w14:anchorId="17A51403" id="Rectangle 25" o:spid="_x0000_s1026" style="position:absolute;margin-left:478.55pt;margin-top:9.05pt;width:16.2pt;height:25.8pt;z-index:251665408;visibility:visible;mso-wrap-style:square;mso-width-percent:0;mso-height-percent:0;mso-wrap-distance-left:9pt;mso-wrap-distance-top:0;mso-wrap-distance-right:9pt;mso-wrap-distance-bottom:0;mso-position-horizontal:absolute;mso-position-horizontal-relative:text;mso-position-vertical:absolute;mso-position-vertical-relative:text;mso-width-percent:0;mso-height-percent:0;mso-width-relative:page;mso-height-relative:page;v-text-anchor:top" o:gfxdata="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" strokecolor="white"/>
           </w:pict>
         </mc:Fallback>
       </mc:AlternateContent>
@@ -3949,7 +4049,7 @@
         </mc:Choice>
         <mc:Fallback>
           <w:pict>
-            <v:shape w14:anchorId="7BF531A5" id="Shape 60961" o:spid="_x0000_s1026" style="position:absolute;margin-left:-71.25pt;margin-top:38.05pt;width:595.1pt;height:3.6pt;flip:y;z-index:251673600;visibility:visible;mso-wrap-style:square;mso-width-percent:0;mso-height-percent:0;mso-wrap-distance-left:9pt;mso-wrap-distance-top:0;mso-wrap-distance-right:9pt;mso-wrap-distance-bottom:0;mso-position-horizontal:absolute;mso-position-horizontal-relative:text;mso-position-vertical:absolute;mso-position-vertical-relative:text;mso-width-percent:0;mso-height-percent:0;mso-width-relative:page;mso-height-relative:page;v-text-anchor:top" coordsize="7560564,48016" o:gfxdata="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" path="m7560564,l,e" filled="f">
+            <v:shape w14:anchorId="761D47F5" id="Shape 60961" o:spid="_x0000_s1026" style="position:absolute;margin-left:-71.25pt;margin-top:38.05pt;width:595.1pt;height:3.6pt;flip:y;z-index:251673600;visibility:visible;mso-wrap-style:square;mso-width-percent:0;mso-height-percent:0;mso-wrap-distance-left:9pt;mso-wrap-distance-top:0;mso-wrap-distance-right:9pt;mso-wrap-distance-bottom:0;mso-position-horizontal:absolute;mso-position-horizontal-relative:text;mso-position-vertical:absolute;mso-position-vertical-relative:text;mso-width-percent:0;mso-height-percent:0;mso-width-relative:page;mso-height-relative:page;v-text-anchor:top" coordsize="7560564,48016" o:gfxdata="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" path="m7560564,l,e" filled="f">
               <v:path arrowok="t" o:connecttype="custom" o:connectlocs="7557770,0;0,0" o:connectangles="0,0" textboxrect="0,0,7560564,48016"/>
             </v:shape>
           </w:pict>
@@ -4531,7 +4631,7 @@
         </mc:Choice>
         <mc:Fallback>
           <w:pict>
-            <v:shape w14:anchorId="5BBFCA87" id="Shape 60960" o:spid="_x0000_s1026" style="position:absolute;margin-left:-71.25pt;margin-top:13.65pt;width:595.1pt;height:4.05pt;flip:y;z-index:251668480;visibility:visible;mso-wrap-style:square;mso-width-percent:0;mso-height-percent:0;mso-wrap-distance-left:9pt;mso-wrap-distance-top:0;mso-wrap-distance-right:9pt;mso-wrap-distance-bottom:0;mso-position-horizontal:absolute;mso-position-horizontal-relative:text;mso-position-vertical:absolute;mso-position-vertical-relative:text;mso-width-percent:0;mso-height-percent:0;mso-width-relative:page;mso-height-relative:page;v-text-anchor:top" coordsize="7560564,53966" o:gfxdata="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" path="m7560564,l,e" filled="f">
+            <v:shape w14:anchorId="76396BF2" id="Shape 60960" o:spid="_x0000_s1026" style="position:absolute;margin-left:-71.25pt;margin-top:13.65pt;width:595.1pt;height:4.05pt;flip:y;z-index:251668480;visibility:visible;mso-wrap-style:square;mso-width-percent:0;mso-height-percent:0;mso-wrap-distance-left:9pt;mso-wrap-distance-top:0;mso-wrap-distance-right:9pt;mso-wrap-distance-bottom:0;mso-position-horizontal:absolute;mso-position-horizontal-relative:text;mso-position-vertical:absolute;mso-position-vertical-relative:text;mso-width-percent:0;mso-height-percent:0;mso-width-relative:page;mso-height-relative:page;v-text-anchor:top" coordsize="7560564,53966" o:gfxdata="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" path="m7560564,l,e" filled="f">
               <v:path arrowok="t" o:connecttype="custom" o:connectlocs="7557770,0;0,0" o:connectangles="0,0" textboxrect="0,0,7560564,53966"/>
             </v:shape>
           </w:pict>
@@ -4727,7 +4827,7 @@
         </mc:Choice>
         <mc:Fallback>
           <w:pict>
-            <v:shapetype w14:anchorId="105C51B2" id="_x0000_t32" coordsize="21600,21600" o:spt="32" o:oned="t" path="m,l21600,21600e" filled="f">
+            <v:shapetype w14:anchorId="178BB4C8" id="_x0000_t32" coordsize="21600,21600" o:spt="32" o:oned="t" path="m,l21600,21600e" filled="f">
               <v:path arrowok="t" fillok="f" o:connecttype="none"/>
               <o:lock v:ext="edit" shapetype="t"/>
             </v:shapetype>
@@ -4805,7 +4905,7 @@
         </mc:Choice>
         <mc:Fallback>
           <w:pict>
-            <v:shape w14:anchorId="6C8F3D99" id="AutoShape 17" o:spid="_x0000_s1026" type="#_x0000_t32" style="position:absolute;margin-left:-16pt;margin-top:-30.75pt;width:0;height:836.75pt;z-index:251661312;visibility:visible;mso-wrap-style:square;mso-width-percent:0;mso-height-percent:0;mso-wrap-distance-left:9pt;mso-wrap-distance-top:0;mso-wrap-distance-right:9pt;mso-wrap-distance-bottom:0;mso-position-horizontal:absolute;mso-position-horizontal-relative:text;mso-position-vertical:absolute;mso-position-vertical-relative:text;mso-width-percent:0;mso-height-percent:0;mso-width-relative:page;mso-height-relative:page" o:gfxdata="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"/>
+            <v:shape w14:anchorId="1081BE25" id="AutoShape 17" o:spid="_x0000_s1026" type="#_x0000_t32" style="position:absolute;margin-left:-16pt;margin-top:-30.75pt;width:0;height:836.75pt;z-index:251661312;visibility:visible;mso-wrap-style:square;mso-width-percent:0;mso-height-percent:0;mso-wrap-distance-left:9pt;mso-wrap-distance-top:0;mso-wrap-distance-right:9pt;mso-wrap-distance-bottom:0;mso-position-horizontal:absolute;mso-position-horizontal-relative:text;mso-position-vertical:absolute;mso-position-vertical-relative:text;mso-width-percent:0;mso-height-percent:0;mso-width-relative:page;mso-height-relative:page" o:gfxdata="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"/>
           </w:pict>
         </mc:Fallback>
       </mc:AlternateContent>

</xml_diff>

<commit_message>
Bagin Irish nalpas payen
</commit_message>
<xml_diff>
--- a/Chapter 2/FINAL/RRL Narrative LMS.docx
+++ b/Chapter 2/FINAL/RRL Narrative LMS.docx
@@ -441,37 +441,12 @@
         </w:rPr>
         <w:t xml:space="preserve"> and </w:t>
       </w:r>
-      <w:proofErr w:type="spellStart"/>
       <w:r>
         <w:rPr>
           <w:szCs w:val="24"/>
           <w:lang w:eastAsia="en-PH"/>
         </w:rPr>
-        <w:t>Altınpulluk</w:t>
-      </w:r>
-      <w:proofErr w:type="spellEnd"/>
-      <w:r>
-        <w:rPr>
-          <w:szCs w:val="24"/>
-          <w:lang w:eastAsia="en-PH"/>
-        </w:rPr>
-        <w:t xml:space="preserve">, H., &amp; </w:t>
-      </w:r>
-      <w:proofErr w:type="spellStart"/>
-      <w:r>
-        <w:rPr>
-          <w:szCs w:val="24"/>
-          <w:lang w:eastAsia="en-PH"/>
-        </w:rPr>
-        <w:t>Kesım</w:t>
-      </w:r>
-      <w:proofErr w:type="spellEnd"/>
-      <w:r>
-        <w:rPr>
-          <w:szCs w:val="24"/>
-          <w:lang w:eastAsia="en-PH"/>
-        </w:rPr>
-        <w:t>, M. (2021) states that</w:t>
+        <w:t>Altınpulluk, H., &amp; Kesım, M. (2021) states that</w:t>
       </w:r>
       <w:r>
         <w:rPr>
@@ -679,19 +654,11 @@
         </w:rPr>
         <w:t xml:space="preserve">According to </w:t>
       </w:r>
-      <w:proofErr w:type="spellStart"/>
-      <w:r>
-        <w:rPr>
-          <w:szCs w:val="24"/>
-        </w:rPr>
-        <w:t>Panergayo</w:t>
-      </w:r>
-      <w:proofErr w:type="spellEnd"/>
-      <w:r>
-        <w:rPr>
-          <w:szCs w:val="24"/>
-        </w:rPr>
-        <w:t>, AA.</w:t>
+      <w:r>
+        <w:rPr>
+          <w:szCs w:val="24"/>
+        </w:rPr>
+        <w:t>Panergayo, AA.</w:t>
       </w:r>
       <w:r>
         <w:rPr>
@@ -1021,23 +988,7 @@
           <w:szCs w:val="24"/>
           <w:lang w:eastAsia="en-PH"/>
         </w:rPr>
-        <w:t xml:space="preserve">instructors and fellow students whenever it </w:t>
-      </w:r>
-      <w:proofErr w:type="gramStart"/>
-      <w:r>
-        <w:rPr>
-          <w:szCs w:val="24"/>
-          <w:lang w:eastAsia="en-PH"/>
-        </w:rPr>
-        <w:t>is</w:t>
-      </w:r>
-      <w:proofErr w:type="gramEnd"/>
-      <w:r>
-        <w:rPr>
-          <w:szCs w:val="24"/>
-          <w:lang w:eastAsia="en-PH"/>
-        </w:rPr>
-        <w:t xml:space="preserve"> convenient for them and do not need to be co-present online or in person.</w:t>
+        <w:t>instructors and fellow students whenever it is convenient for them and do not need to be co-present online or in person.</w:t>
       </w:r>
     </w:p>
     <w:p>
@@ -1157,21 +1108,12 @@
         </w:rPr>
         <w:t xml:space="preserve">Furthermore, </w:t>
       </w:r>
-      <w:proofErr w:type="spellStart"/>
       <w:r>
         <w:rPr>
           <w:szCs w:val="24"/>
           <w:lang w:val="en-PH" w:eastAsia="en-PH"/>
         </w:rPr>
-        <w:t>Rabiman</w:t>
-      </w:r>
-      <w:proofErr w:type="spellEnd"/>
-      <w:r>
-        <w:rPr>
-          <w:szCs w:val="24"/>
-          <w:lang w:val="en-PH" w:eastAsia="en-PH"/>
-        </w:rPr>
-        <w:t>, R. et</w:t>
+        <w:t>Rabiman, R. et</w:t>
       </w:r>
       <w:r>
         <w:rPr>
@@ -1266,23 +1208,7 @@
           <w:szCs w:val="24"/>
           <w:lang w:val="en-PH" w:eastAsia="en-PH"/>
         </w:rPr>
-        <w:t xml:space="preserve"> </w:t>
-      </w:r>
-      <w:proofErr w:type="spellStart"/>
-      <w:r>
-        <w:rPr>
-          <w:szCs w:val="24"/>
-          <w:lang w:val="en-PH" w:eastAsia="en-PH"/>
-        </w:rPr>
-        <w:t>Rajkhan</w:t>
-      </w:r>
-      <w:proofErr w:type="spellEnd"/>
-      <w:r>
-        <w:rPr>
-          <w:szCs w:val="24"/>
-          <w:lang w:val="en-PH" w:eastAsia="en-PH"/>
-        </w:rPr>
-        <w:t xml:space="preserve"> AA. (2020) concluded that </w:t>
+        <w:t xml:space="preserve"> Rajkhan AA. (2020) concluded that </w:t>
       </w:r>
       <w:r>
         <w:rPr>
@@ -1426,21 +1352,7 @@
         <w:rPr>
           <w:szCs w:val="24"/>
         </w:rPr>
-        <w:t>Al-</w:t>
-      </w:r>
-      <w:proofErr w:type="spellStart"/>
-      <w:r>
-        <w:rPr>
-          <w:szCs w:val="24"/>
-        </w:rPr>
-        <w:t>Mekhlafi</w:t>
-      </w:r>
-      <w:proofErr w:type="spellEnd"/>
-      <w:r>
-        <w:rPr>
-          <w:szCs w:val="24"/>
-        </w:rPr>
-        <w:t xml:space="preserve"> MAA. (2020) reveals that classes with technology-assisted teaching can make teaching and learning not only effective and efficient but also enjoyable to the learners. They find that students are more motivated to learn about the subjects.</w:t>
+        <w:t>Al-Mekhlafi MAA. (2020) reveals that classes with technology-assisted teaching can make teaching and learning not only effective and efficient but also enjoyable to the learners. They find that students are more motivated to learn about the subjects.</w:t>
       </w:r>
     </w:p>
     <w:p>
@@ -1516,19 +1428,11 @@
           <w:szCs w:val="24"/>
         </w:rPr>
       </w:pPr>
-      <w:proofErr w:type="spellStart"/>
-      <w:r>
-        <w:rPr>
-          <w:szCs w:val="24"/>
-        </w:rPr>
-        <w:t>Prestoza</w:t>
-      </w:r>
-      <w:proofErr w:type="spellEnd"/>
-      <w:r>
-        <w:rPr>
-          <w:szCs w:val="24"/>
-        </w:rPr>
-        <w:t>, M. J. (2024</w:t>
+      <w:r>
+        <w:rPr>
+          <w:szCs w:val="24"/>
+        </w:rPr>
+        <w:t>Prestoza, M. J. (2024</w:t>
       </w:r>
       <w:r>
         <w:rPr>
@@ -1618,33 +1522,11 @@
         </w:rPr>
         <w:t>It is found that the acknowledgement of the importance of technologically-enhanced or Information and Communication Technology (ICT) based learning media are widely accepted by students (</w:t>
       </w:r>
-      <w:proofErr w:type="spellStart"/>
-      <w:r>
-        <w:rPr>
-          <w:szCs w:val="24"/>
-        </w:rPr>
-        <w:t>Wiratomo</w:t>
-      </w:r>
-      <w:proofErr w:type="spellEnd"/>
-      <w:r>
-        <w:rPr>
-          <w:szCs w:val="24"/>
-        </w:rPr>
-        <w:t xml:space="preserve">, Y. &amp; </w:t>
-      </w:r>
-      <w:proofErr w:type="spellStart"/>
-      <w:r>
-        <w:rPr>
-          <w:szCs w:val="24"/>
-        </w:rPr>
-        <w:t>Mulyatna</w:t>
-      </w:r>
-      <w:proofErr w:type="spellEnd"/>
-      <w:r>
-        <w:rPr>
-          <w:szCs w:val="24"/>
-        </w:rPr>
-        <w:t>, F. 2020).</w:t>
+      <w:r>
+        <w:rPr>
+          <w:szCs w:val="24"/>
+        </w:rPr>
+        <w:t>Wiratomo, Y. &amp; Mulyatna, F. 2020).</w:t>
       </w:r>
       <w:r>
         <w:rPr>
@@ -1708,21 +1590,7 @@
         <w:rPr>
           <w:szCs w:val="24"/>
         </w:rPr>
-        <w:t xml:space="preserve">According to research by </w:t>
-      </w:r>
-      <w:proofErr w:type="spellStart"/>
-      <w:r>
-        <w:rPr>
-          <w:szCs w:val="24"/>
-        </w:rPr>
-        <w:t>Panergayo</w:t>
-      </w:r>
-      <w:proofErr w:type="spellEnd"/>
-      <w:r>
-        <w:rPr>
-          <w:szCs w:val="24"/>
-        </w:rPr>
-        <w:t xml:space="preserve"> (2021), students’ perceptions regarding the usefulness and ease of use of Learning Management Systems could predict their intentions to </w:t>
+        <w:t xml:space="preserve">According to research by Panergayo (2021), students’ perceptions regarding the usefulness and ease of use of Learning Management Systems could predict their intentions to </w:t>
       </w:r>
     </w:p>
     <w:p>
@@ -1840,21 +1708,7 @@
         <w:rPr>
           <w:szCs w:val="24"/>
         </w:rPr>
-        <w:t xml:space="preserve">In addition, </w:t>
-      </w:r>
-      <w:proofErr w:type="spellStart"/>
-      <w:r>
-        <w:rPr>
-          <w:szCs w:val="24"/>
-        </w:rPr>
-        <w:t>Murshithaa</w:t>
-      </w:r>
-      <w:proofErr w:type="spellEnd"/>
-      <w:r>
-        <w:rPr>
-          <w:szCs w:val="24"/>
-        </w:rPr>
-        <w:t xml:space="preserve">, S. M. &amp; Wickramarachchi R. (2015) investigated on the three </w:t>
+        <w:t xml:space="preserve">In addition, Murshithaa, S. M. &amp; Wickramarachchi R. (2015) investigated on the three </w:t>
       </w:r>
       <w:r>
         <w:rPr>
@@ -2110,21 +1964,7 @@
         <w:rPr>
           <w:szCs w:val="24"/>
         </w:rPr>
-        <w:t xml:space="preserve"> the studies of Al-</w:t>
-      </w:r>
-      <w:proofErr w:type="spellStart"/>
-      <w:r>
-        <w:rPr>
-          <w:szCs w:val="24"/>
-        </w:rPr>
-        <w:t>Hunaiyyan</w:t>
-      </w:r>
-      <w:proofErr w:type="spellEnd"/>
-      <w:r>
-        <w:rPr>
-          <w:szCs w:val="24"/>
-        </w:rPr>
-        <w:t>, A. et, al. (2020), Instructors and students often do not use the more advanced features of Learning Management Systems (LMS). They find that the elements that foster interaction, cooperation, and engagement are the most effective at encouraging user involvement. With the rise in the use of mobile devices, it</w:t>
+        <w:t xml:space="preserve"> the studies of Al-Hunaiyyan, A. et, al. (2020), Instructors and students often do not use the more advanced features of Learning Management Systems (LMS). They find that the elements that foster interaction, cooperation, and engagement are the most effective at encouraging user involvement. With the rise in the use of mobile devices, it</w:t>
       </w:r>
       <w:r>
         <w:rPr>
@@ -2320,25 +2160,7 @@
           <w:szCs w:val="24"/>
           <w:lang w:val="en-PH"/>
         </w:rPr>
-        <w:t xml:space="preserve">The findings of </w:t>
-      </w:r>
-      <w:proofErr w:type="spellStart"/>
-      <w:r>
-        <w:rPr>
-          <w:color w:val="auto"/>
-          <w:szCs w:val="24"/>
-          <w:lang w:val="en-PH"/>
-        </w:rPr>
-        <w:t>Dlalisa</w:t>
-      </w:r>
-      <w:proofErr w:type="spellEnd"/>
-      <w:r>
-        <w:rPr>
-          <w:color w:val="auto"/>
-          <w:szCs w:val="24"/>
-          <w:lang w:val="en-PH"/>
-        </w:rPr>
-        <w:t xml:space="preserve">, S. and Govender, D. W. (2020) reveal a significant gap between the intended and actual use of the Blackboard LMS by academics. Although there is a clear intention among academics to use the authorized LMS, the actual utilization is minimal, especially in student-centered educational activities. This discrepancy is largely attributed to varying levels of computer proficiency and limited expertise with the LMS among academics. The results suggest a need for more comprehensive training and upskilling for all educators responsible for teaching. By enhancing their skills in using LMS </w:t>
+        <w:t xml:space="preserve">The findings of Dlalisa, S. and Govender, D. W. (2020) reveal a significant gap between the intended and actual use of the Blackboard LMS by academics. Although there is a clear intention among academics to use the authorized LMS, the actual utilization is minimal, especially in student-centered educational activities. This discrepancy is largely attributed to varying levels of computer proficiency and limited expertise with the LMS among academics. The results suggest a need for more comprehensive training and upskilling for all educators responsible for teaching. By enhancing their skills in using LMS </w:t>
       </w:r>
     </w:p>
     <w:p>
@@ -2395,23 +2217,7 @@
           <w:color w:val="auto"/>
           <w:szCs w:val="24"/>
         </w:rPr>
-        <w:t xml:space="preserve"> Al-</w:t>
-      </w:r>
-      <w:proofErr w:type="spellStart"/>
-      <w:r>
-        <w:rPr>
-          <w:color w:val="auto"/>
-          <w:szCs w:val="24"/>
-        </w:rPr>
-        <w:t>Dhief</w:t>
-      </w:r>
-      <w:proofErr w:type="spellEnd"/>
-      <w:r>
-        <w:rPr>
-          <w:color w:val="auto"/>
-          <w:szCs w:val="24"/>
-        </w:rPr>
-        <w:t>, F.</w:t>
+        <w:t xml:space="preserve"> Al-Dhief, F.</w:t>
       </w:r>
       <w:r>
         <w:rPr>
@@ -2599,7 +2405,19 @@
         <w:rPr>
           <w:szCs w:val="24"/>
         </w:rPr>
-        <w:t>Moreover, As stated from the study of Machinski, K. (2019), t</w:t>
+        <w:t>Moreover, As stated from the study of Mach</w:t>
+      </w:r>
+      <w:r>
+        <w:rPr>
+          <w:szCs w:val="24"/>
+        </w:rPr>
+        <w:t>c</w:t>
+      </w:r>
+      <w:r>
+        <w:rPr>
+          <w:szCs w:val="24"/>
+        </w:rPr>
+        <w:t>inski, K. (2019), t</w:t>
       </w:r>
       <w:r>
         <w:rPr>
@@ -2718,19 +2536,11 @@
         </w:rPr>
         <w:t xml:space="preserve">Furthermore, </w:t>
       </w:r>
-      <w:proofErr w:type="spellStart"/>
-      <w:r>
-        <w:rPr>
-          <w:szCs w:val="24"/>
-        </w:rPr>
-        <w:t>Oluwayimika</w:t>
-      </w:r>
-      <w:proofErr w:type="spellEnd"/>
-      <w:r>
-        <w:rPr>
-          <w:szCs w:val="24"/>
-        </w:rPr>
-        <w:t xml:space="preserve"> K. R. (2022) found that Learning Management Systems (LMS) are useful for things other than E-Learning, as </w:t>
+      <w:r>
+        <w:rPr>
+          <w:szCs w:val="24"/>
+        </w:rPr>
+        <w:t xml:space="preserve">Oluwayimika K. R. (2022) found that Learning Management Systems (LMS) are useful for things other than E-Learning, as </w:t>
       </w:r>
       <w:r>
         <w:rPr>
@@ -2784,21 +2594,7 @@
         <w:rPr>
           <w:szCs w:val="24"/>
         </w:rPr>
-        <w:t xml:space="preserve"> Their findings line up with those of </w:t>
-      </w:r>
-      <w:proofErr w:type="spellStart"/>
-      <w:r>
-        <w:rPr>
-          <w:szCs w:val="24"/>
-        </w:rPr>
-        <w:t>Thouraya</w:t>
-      </w:r>
-      <w:proofErr w:type="spellEnd"/>
-      <w:r>
-        <w:rPr>
-          <w:szCs w:val="24"/>
-        </w:rPr>
-        <w:t xml:space="preserve"> S. </w:t>
+        <w:t xml:space="preserve"> Their findings line up with those of Thouraya S. </w:t>
       </w:r>
     </w:p>
     <w:p>
@@ -2854,21 +2650,7 @@
         <w:rPr>
           <w:szCs w:val="24"/>
         </w:rPr>
-        <w:t xml:space="preserve">In addition, </w:t>
-      </w:r>
-      <w:proofErr w:type="spellStart"/>
-      <w:r>
-        <w:rPr>
-          <w:szCs w:val="24"/>
-        </w:rPr>
-        <w:t>Thouraya</w:t>
-      </w:r>
-      <w:proofErr w:type="spellEnd"/>
-      <w:r>
-        <w:rPr>
-          <w:szCs w:val="24"/>
-        </w:rPr>
-        <w:t xml:space="preserve"> S. (2019)’s</w:t>
+        <w:t>In addition, Thouraya S. (2019)’s</w:t>
       </w:r>
       <w:r>
         <w:rPr>
@@ -3009,27 +2791,37 @@
         <w:rPr>
           <w:szCs w:val="24"/>
         </w:rPr>
-        <w:t xml:space="preserve">Similarly stated by </w:t>
-      </w:r>
-      <w:proofErr w:type="spellStart"/>
-      <w:r>
-        <w:rPr>
-          <w:szCs w:val="24"/>
-        </w:rPr>
-        <w:t>Bouchiraka</w:t>
-      </w:r>
-      <w:proofErr w:type="spellEnd"/>
-      <w:r>
-        <w:rPr>
-          <w:szCs w:val="24"/>
-        </w:rPr>
-        <w:t>, I. (2024), a</w:t>
-      </w:r>
-      <w:r>
-        <w:rPr>
-          <w:szCs w:val="24"/>
-        </w:rPr>
-        <w:t xml:space="preserve">ll training materials, resources, and data are securely maintained via Learning Management Systems (LMS), which provide a cloud-based platform that improves accessibility by enabling remote logins. This convenience </w:t>
+        <w:t>Similarly</w:t>
+      </w:r>
+      <w:r>
+        <w:rPr>
+          <w:szCs w:val="24"/>
+        </w:rPr>
+        <w:t xml:space="preserve">, </w:t>
+      </w:r>
+      <w:r>
+        <w:rPr>
+          <w:szCs w:val="24"/>
+        </w:rPr>
+        <w:t>Bouchiraka, I. (2024)</w:t>
+      </w:r>
+      <w:r>
+        <w:rPr>
+          <w:szCs w:val="24"/>
+        </w:rPr>
+        <w:t>’s study revealed that</w:t>
+      </w:r>
+      <w:r>
+        <w:rPr>
+          <w:szCs w:val="24"/>
+        </w:rPr>
+        <w:t xml:space="preserve"> a</w:t>
+      </w:r>
+      <w:r>
+        <w:rPr>
+          <w:szCs w:val="24"/>
+        </w:rPr>
+        <w:t xml:space="preserve">ll training materials, resources, and data are securely maintained via Learning Management Systems (LMS), </w:t>
       </w:r>
     </w:p>
     <w:p>
@@ -3040,22 +2832,18 @@
           <w:szCs w:val="24"/>
         </w:rPr>
       </w:pPr>
-    </w:p>
-    <w:p>
-      <w:pPr>
-        <w:spacing w:line="480" w:lineRule="auto"/>
-        <w:ind w:firstLine="0"/>
-        <w:rPr>
-          <w:rFonts w:eastAsia="MS Mincho"/>
-          <w:szCs w:val="24"/>
-          <w:lang w:eastAsia="ja-JP"/>
-        </w:rPr>
-      </w:pPr>
-      <w:r>
-        <w:rPr>
-          <w:szCs w:val="24"/>
-        </w:rPr>
-        <w:t>reduces the need to travel in order to attend classes, saving time. It also eliminates the need for physical presence. By encouraging learners to actively participate in tasks like answering questions, having group conversations, and participating in competitive exercises, the interactivity included in eLearning through LMS improves engagement. By using a learner-centered approach, the course results are enhanced and the learning process is made more interesting. Furthermore, LMS reduces the reliance on actual instructors by doing away with the requirement for traditional physical resources like printed materials, classroom settings, and equipment rentals. The only resources needed for online training through an LMS are the learners' focus and an internet connection; they can finish courses without having to spend time and money on lodging in hotels or going to training locations.</w:t>
+      <w:r>
+        <w:rPr>
+          <w:szCs w:val="24"/>
+        </w:rPr>
+        <w:lastRenderedPageBreak/>
+        <w:br/>
+      </w:r>
+      <w:r>
+        <w:rPr>
+          <w:szCs w:val="24"/>
+        </w:rPr>
+        <w:t>which provide a cloud-based platform that improves accessibility by enabling remote logins. This convenience reduces the need to travel in order to attend classes, saving time. It also eliminates the need for physical presence. By encouraging learners to actively participate in tasks like answering questions, having group conversations, and participating in competitive exercises, the interactivity included in eLearning through LMS improves engagement. By using a learner-centered approach, the course results are enhanced and the learning process is made more interesting. Furthermore, LMS reduces the reliance on actual instructors by doing away with the requirement for traditional physical resources like printed materials, classroom settings, and equipment rentals. The only resources needed for online training through an LMS are the learners' focus and an internet connection; they can finish courses without having to spend time and money on lodging in hotels or going to training locations.</w:t>
       </w:r>
     </w:p>
     <w:sectPr>
@@ -3551,7 +3339,7 @@
         </mc:Choice>
         <mc:Fallback>
           <w:pict>
-            <v:rect w14:anchorId="17A51403" id="Rectangle 25" o:spid="_x0000_s1026" style="position:absolute;margin-left:478.55pt;margin-top:9.05pt;width:16.2pt;height:25.8pt;z-index:251665408;visibility:visible;mso-wrap-style:square;mso-width-percent:0;mso-height-percent:0;mso-wrap-distance-left:9pt;mso-wrap-distance-top:0;mso-wrap-distance-right:9pt;mso-wrap-distance-bottom:0;mso-position-horizontal:absolute;mso-position-horizontal-relative:text;mso-position-vertical:absolute;mso-position-vertical-relative:text;mso-width-percent:0;mso-height-percent:0;mso-width-relative:page;mso-height-relative:page;v-text-anchor:top" o:gfxdata="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" strokecolor="white"/>
+            <v:rect w14:anchorId="32B00FC9" id="Rectangle 25" o:spid="_x0000_s1026" style="position:absolute;margin-left:478.55pt;margin-top:9.05pt;width:16.2pt;height:25.8pt;z-index:251665408;visibility:visible;mso-wrap-style:square;mso-width-percent:0;mso-height-percent:0;mso-wrap-distance-left:9pt;mso-wrap-distance-top:0;mso-wrap-distance-right:9pt;mso-wrap-distance-bottom:0;mso-position-horizontal:absolute;mso-position-horizontal-relative:text;mso-position-vertical:absolute;mso-position-vertical-relative:text;mso-width-percent:0;mso-height-percent:0;mso-width-relative:page;mso-height-relative:page;v-text-anchor:top" o:gfxdata="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" strokecolor="white"/>
           </w:pict>
         </mc:Fallback>
       </mc:AlternateContent>
@@ -4049,7 +3837,7 @@
         </mc:Choice>
         <mc:Fallback>
           <w:pict>
-            <v:shape w14:anchorId="761D47F5" id="Shape 60961" o:spid="_x0000_s1026" style="position:absolute;margin-left:-71.25pt;margin-top:38.05pt;width:595.1pt;height:3.6pt;flip:y;z-index:251673600;visibility:visible;mso-wrap-style:square;mso-width-percent:0;mso-height-percent:0;mso-wrap-distance-left:9pt;mso-wrap-distance-top:0;mso-wrap-distance-right:9pt;mso-wrap-distance-bottom:0;mso-position-horizontal:absolute;mso-position-horizontal-relative:text;mso-position-vertical:absolute;mso-position-vertical-relative:text;mso-width-percent:0;mso-height-percent:0;mso-width-relative:page;mso-height-relative:page;v-text-anchor:top" coordsize="7560564,48016" o:gfxdata="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" path="m7560564,l,e" filled="f">
+            <v:shape w14:anchorId="41BBDC7E" id="Shape 60961" o:spid="_x0000_s1026" style="position:absolute;margin-left:-71.25pt;margin-top:38.05pt;width:595.1pt;height:3.6pt;flip:y;z-index:251673600;visibility:visible;mso-wrap-style:square;mso-width-percent:0;mso-height-percent:0;mso-wrap-distance-left:9pt;mso-wrap-distance-top:0;mso-wrap-distance-right:9pt;mso-wrap-distance-bottom:0;mso-position-horizontal:absolute;mso-position-horizontal-relative:text;mso-position-vertical:absolute;mso-position-vertical-relative:text;mso-width-percent:0;mso-height-percent:0;mso-width-relative:page;mso-height-relative:page;v-text-anchor:top" coordsize="7560564,48016" o:gfxdata="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" path="m7560564,l,e" filled="f">
               <v:path arrowok="t" o:connecttype="custom" o:connectlocs="7557770,0;0,0" o:connectangles="0,0" textboxrect="0,0,7560564,48016"/>
             </v:shape>
           </w:pict>
@@ -4631,7 +4419,7 @@
         </mc:Choice>
         <mc:Fallback>
           <w:pict>
-            <v:shape w14:anchorId="76396BF2" id="Shape 60960" o:spid="_x0000_s1026" style="position:absolute;margin-left:-71.25pt;margin-top:13.65pt;width:595.1pt;height:4.05pt;flip:y;z-index:251668480;visibility:visible;mso-wrap-style:square;mso-width-percent:0;mso-height-percent:0;mso-wrap-distance-left:9pt;mso-wrap-distance-top:0;mso-wrap-distance-right:9pt;mso-wrap-distance-bottom:0;mso-position-horizontal:absolute;mso-position-horizontal-relative:text;mso-position-vertical:absolute;mso-position-vertical-relative:text;mso-width-percent:0;mso-height-percent:0;mso-width-relative:page;mso-height-relative:page;v-text-anchor:top" coordsize="7560564,53966" o:gfxdata="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" path="m7560564,l,e" filled="f">
+            <v:shape w14:anchorId="3E788735" id="Shape 60960" o:spid="_x0000_s1026" style="position:absolute;margin-left:-71.25pt;margin-top:13.65pt;width:595.1pt;height:4.05pt;flip:y;z-index:251668480;visibility:visible;mso-wrap-style:square;mso-width-percent:0;mso-height-percent:0;mso-wrap-distance-left:9pt;mso-wrap-distance-top:0;mso-wrap-distance-right:9pt;mso-wrap-distance-bottom:0;mso-position-horizontal:absolute;mso-position-horizontal-relative:text;mso-position-vertical:absolute;mso-position-vertical-relative:text;mso-width-percent:0;mso-height-percent:0;mso-width-relative:page;mso-height-relative:page;v-text-anchor:top" coordsize="7560564,53966" o:gfxdata="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" path="m7560564,l,e" filled="f">
               <v:path arrowok="t" o:connecttype="custom" o:connectlocs="7557770,0;0,0" o:connectangles="0,0" textboxrect="0,0,7560564,53966"/>
             </v:shape>
           </w:pict>
@@ -4827,7 +4615,7 @@
         </mc:Choice>
         <mc:Fallback>
           <w:pict>
-            <v:shapetype w14:anchorId="178BB4C8" id="_x0000_t32" coordsize="21600,21600" o:spt="32" o:oned="t" path="m,l21600,21600e" filled="f">
+            <v:shapetype w14:anchorId="34F65F26" id="_x0000_t32" coordsize="21600,21600" o:spt="32" o:oned="t" path="m,l21600,21600e" filled="f">
               <v:path arrowok="t" fillok="f" o:connecttype="none"/>
               <o:lock v:ext="edit" shapetype="t"/>
             </v:shapetype>
@@ -4905,7 +4693,7 @@
         </mc:Choice>
         <mc:Fallback>
           <w:pict>
-            <v:shape w14:anchorId="1081BE25" id="AutoShape 17" o:spid="_x0000_s1026" type="#_x0000_t32" style="position:absolute;margin-left:-16pt;margin-top:-30.75pt;width:0;height:836.75pt;z-index:251661312;visibility:visible;mso-wrap-style:square;mso-width-percent:0;mso-height-percent:0;mso-wrap-distance-left:9pt;mso-wrap-distance-top:0;mso-wrap-distance-right:9pt;mso-wrap-distance-bottom:0;mso-position-horizontal:absolute;mso-position-horizontal-relative:text;mso-position-vertical:absolute;mso-position-vertical-relative:text;mso-width-percent:0;mso-height-percent:0;mso-width-relative:page;mso-height-relative:page" o:gfxdata="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"/>
+            <v:shape w14:anchorId="335C14F3" id="AutoShape 17" o:spid="_x0000_s1026" type="#_x0000_t32" style="position:absolute;margin-left:-16pt;margin-top:-30.75pt;width:0;height:836.75pt;z-index:251661312;visibility:visible;mso-wrap-style:square;mso-width-percent:0;mso-height-percent:0;mso-wrap-distance-left:9pt;mso-wrap-distance-top:0;mso-wrap-distance-right:9pt;mso-wrap-distance-bottom:0;mso-position-horizontal:absolute;mso-position-horizontal-relative:text;mso-position-vertical:absolute;mso-position-vertical-relative:text;mso-width-percent:0;mso-height-percent:0;mso-width-relative:page;mso-height-relative:page" o:gfxdata="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"/>
           </w:pict>
         </mc:Fallback>
       </mc:AlternateContent>
@@ -8408,6 +8196,10 @@
 </file>
 
 <file path=customXml/item1.xml><?xml version="1.0" encoding="utf-8"?>
+<b:Sources xmlns:b="http://schemas.openxmlformats.org/officeDocument/2006/bibliography" xmlns="http://schemas.openxmlformats.org/officeDocument/2006/bibliography" SelectedStyle="\APA.XSL" StyleName="APA"/>
+</file>
+
+<file path=customXml/item2.xml><?xml version="1.0" encoding="utf-8"?>
 <s:customData xmlns="http://www.wps.cn/officeDocument/2013/wpsCustomData" xmlns:s="http://www.wps.cn/officeDocument/2013/wpsCustomData">
   <customSectProps>
     <customSectPr/>
@@ -8436,22 +8228,18 @@
 </s:customData>
 </file>
 
-<file path=customXml/item2.xml><?xml version="1.0" encoding="utf-8"?>
-<b:Sources xmlns:b="http://schemas.openxmlformats.org/officeDocument/2006/bibliography" xmlns="http://schemas.openxmlformats.org/officeDocument/2006/bibliography" SelectedStyle="\APA.XSL" StyleName="APA"/>
+<file path=customXml/itemProps1.xml><?xml version="1.0" encoding="utf-8"?>
+<ds:datastoreItem xmlns:ds="http://schemas.openxmlformats.org/officeDocument/2006/customXml" ds:itemID="{6C020BA8-6445-4692-B100-8F055B59678D}">
+  <ds:schemaRefs>
+    <ds:schemaRef ds:uri="http://schemas.openxmlformats.org/officeDocument/2006/bibliography"/>
+  </ds:schemaRefs>
+</ds:datastoreItem>
 </file>
 
-<file path=customXml/itemProps1.xml><?xml version="1.0" encoding="utf-8"?>
+<file path=customXml/itemProps2.xml><?xml version="1.0" encoding="utf-8"?>
 <ds:datastoreItem xmlns:ds="http://schemas.openxmlformats.org/officeDocument/2006/customXml" ds:itemID="{B1977F7D-205B-4081-913C-38D41E755F92}">
   <ds:schemaRefs>
     <ds:schemaRef ds:uri="http://www.wps.cn/officeDocument/2013/wpsCustomData"/>
   </ds:schemaRefs>
 </ds:datastoreItem>
-</file>
-
-<file path=customXml/itemProps2.xml><?xml version="1.0" encoding="utf-8"?>
-<ds:datastoreItem xmlns:ds="http://schemas.openxmlformats.org/officeDocument/2006/customXml" ds:itemID="{6C020BA8-6445-4692-B100-8F055B59678D}">
-  <ds:schemaRefs>
-    <ds:schemaRef ds:uri="http://schemas.openxmlformats.org/officeDocument/2006/bibliography"/>
-  </ds:schemaRefs>
-</ds:datastoreItem>
 </file>
</xml_diff>